<commit_message>
terraform function notes added
</commit_message>
<xml_diff>
--- a/terraform notes/22.DevOps-B24-Terraform-Functions-Part-1.docx
+++ b/terraform notes/22.DevOps-B24-Terraform-Functions-Part-1.docx
@@ -25,12 +25,167 @@
       </w:r>
     </w:p>
     <w:p/>
+    <w:p>
+      <w:r>
+        <w:t xml:space="preserve">--- </w:t>
+      </w:r>
+      <w:r>
+        <w:rPr>
+          <w:b/>
+          <w:bCs/>
+          <w:color w:val="FF0000"/>
+        </w:rPr>
+        <w:t>note</w:t>
+      </w:r>
+      <w:r>
+        <w:rPr>
+          <w:color w:val="FF0000"/>
+        </w:rPr>
+        <w:t xml:space="preserve"> </w:t>
+      </w:r>
+      <w:r>
+        <w:t xml:space="preserve">- </w:t>
+      </w:r>
+      <w:r>
+        <w:t>in this session, we will discuss about terraform functions.</w:t>
+      </w:r>
+    </w:p>
+    <w:p>
+      <w:r>
+        <w:t>--- we will learn below topics in terraform functions.</w:t>
+      </w:r>
+    </w:p>
+    <w:p>
+      <w:pPr>
+        <w:pStyle w:val="ListParagraph"/>
+        <w:numPr>
+          <w:ilvl w:val="0"/>
+          <w:numId w:val="2"/>
+        </w:numPr>
+      </w:pPr>
+      <w:r>
+        <w:t>Interpolation</w:t>
+      </w:r>
+    </w:p>
+    <w:p>
+      <w:pPr>
+        <w:pStyle w:val="ListParagraph"/>
+        <w:numPr>
+          <w:ilvl w:val="0"/>
+          <w:numId w:val="2"/>
+        </w:numPr>
+      </w:pPr>
+      <w:r>
+        <w:t>List</w:t>
+      </w:r>
+    </w:p>
+    <w:p>
+      <w:pPr>
+        <w:pStyle w:val="ListParagraph"/>
+        <w:numPr>
+          <w:ilvl w:val="0"/>
+          <w:numId w:val="2"/>
+        </w:numPr>
+      </w:pPr>
+      <w:r>
+        <w:t>Map</w:t>
+      </w:r>
+    </w:p>
+    <w:p>
+      <w:pPr>
+        <w:pStyle w:val="ListParagraph"/>
+        <w:numPr>
+          <w:ilvl w:val="0"/>
+          <w:numId w:val="2"/>
+        </w:numPr>
+      </w:pPr>
+      <w:r>
+        <w:t>Count</w:t>
+      </w:r>
+    </w:p>
+    <w:p>
+      <w:pPr>
+        <w:pStyle w:val="ListParagraph"/>
+        <w:numPr>
+          <w:ilvl w:val="0"/>
+          <w:numId w:val="2"/>
+        </w:numPr>
+      </w:pPr>
+      <w:r>
+        <w:t>Count.index</w:t>
+      </w:r>
+    </w:p>
+    <w:p>
+      <w:pPr>
+        <w:pStyle w:val="ListParagraph"/>
+        <w:numPr>
+          <w:ilvl w:val="0"/>
+          <w:numId w:val="2"/>
+        </w:numPr>
+      </w:pPr>
+      <w:r>
+        <w:t>Lookup</w:t>
+      </w:r>
+    </w:p>
+    <w:p>
+      <w:pPr>
+        <w:pStyle w:val="ListParagraph"/>
+        <w:numPr>
+          <w:ilvl w:val="0"/>
+          <w:numId w:val="2"/>
+        </w:numPr>
+      </w:pPr>
+      <w:r>
+        <w:t>Length</w:t>
+      </w:r>
+    </w:p>
+    <w:p>
+      <w:pPr>
+        <w:pStyle w:val="ListParagraph"/>
+        <w:numPr>
+          <w:ilvl w:val="0"/>
+          <w:numId w:val="2"/>
+        </w:numPr>
+      </w:pPr>
+      <w:r>
+        <w:t>Element</w:t>
+      </w:r>
+    </w:p>
+    <w:p>
+      <w:pPr>
+        <w:pStyle w:val="ListParagraph"/>
+        <w:numPr>
+          <w:ilvl w:val="0"/>
+          <w:numId w:val="2"/>
+        </w:numPr>
+      </w:pPr>
+      <w:r>
+        <w:t>Condition? True:false</w:t>
+      </w:r>
+    </w:p>
+    <w:p>
+      <w:r>
+        <w:t xml:space="preserve">--- </w:t>
+      </w:r>
+      <w:r>
+        <w:t xml:space="preserve">Reference - </w:t>
+      </w:r>
+      <w:hyperlink r:id="rId5" w:history="1">
+        <w:r>
+          <w:rPr>
+            <w:rStyle w:val="Hyperlink"/>
+          </w:rPr>
+          <w:t>https://www.terraform.io/language/functions</w:t>
+        </w:r>
+      </w:hyperlink>
+    </w:p>
+    <w:p>
+      <w:r>
+        <w:t xml:space="preserve">--- go to collection functions. </w:t>
+      </w:r>
+    </w:p>
     <w:p/>
-    <w:p>
-      <w:r>
-        <w:t xml:space="preserve">--- </w:t>
-      </w:r>
-    </w:p>
+    <w:p/>
     <w:sectPr>
       <w:pgSz w:w="11906" w:h="16838"/>
       <w:pgMar w:top="1440" w:right="1440" w:bottom="1440" w:left="1440" w:header="708" w:footer="708" w:gutter="0"/>
@@ -39,6 +194,195 @@
     </w:sectPr>
   </w:body>
 </w:document>
+</file>
+
+<file path=word/numbering.xml><?xml version="1.0" encoding="utf-8"?>
+<w:numbering xmlns:wpc="http://schemas.microsoft.com/office/word/2010/wordprocessingCanvas" xmlns:cx="http://schemas.microsoft.com/office/drawing/2014/chartex" xmlns:cx1="http://schemas.microsoft.com/office/drawing/2015/9/8/chartex" xmlns:cx2="http://schemas.microsoft.com/office/drawing/2015/10/21/chartex" xmlns:cx3="http://schemas.microsoft.com/office/drawing/2016/5/9/chartex" xmlns:cx4="http://schemas.microsoft.com/office/drawing/2016/5/10/chartex" xmlns:cx5="http://schemas.microsoft.com/office/drawing/2016/5/11/chartex" xmlns:cx6="http://schemas.microsoft.com/office/drawing/2016/5/12/chartex" xmlns:cx7="http://schemas.microsoft.com/office/drawing/2016/5/13/chartex" xmlns:cx8="http://schemas.microsoft.com/office/drawing/2016/5/14/chartex" xmlns:mc="http://schemas.openxmlformats.org/markup-compatibility/2006" xmlns:aink="http://schemas.microsoft.com/office/drawing/2016/ink" xmlns:am3d="http://schemas.microsoft.com/office/drawing/2017/model3d" xmlns:o="urn:schemas-microsoft-com:office:office" xmlns:oel="http://schemas.microsoft.com/office/2019/extlst" xmlns:r="http://schemas.openxmlformats.org/officeDocument/2006/relationships" xmlns:m="http://schemas.openxmlformats.org/officeDocument/2006/math" xmlns:v="urn:schemas-microsoft-com:vml" xmlns:wp14="http://schemas.microsoft.com/office/word/2010/wordprocessingDrawing" xmlns:wp="http://schemas.openxmlformats.org/drawingml/2006/wordprocessingDrawing" xmlns:w10="urn:schemas-microsoft-com:office:word" xmlns:w="http://schemas.openxmlformats.org/wordprocessingml/2006/main" xmlns:w14="http://schemas.microsoft.com/office/word/2010/wordml" xmlns:w15="http://schemas.microsoft.com/office/word/2012/wordml" xmlns:w16cex="http://schemas.microsoft.com/office/word/2018/wordml/cex" xmlns:w16cid="http://schemas.microsoft.com/office/word/2016/wordml/cid" xmlns:w16="http://schemas.microsoft.com/office/word/2018/wordml" xmlns:w16sdtdh="http://schemas.microsoft.com/office/word/2020/wordml/sdtdatahash" xmlns:w16se="http://schemas.microsoft.com/office/word/2015/wordml/symex" xmlns:wpg="http://schemas.microsoft.com/office/word/2010/wordprocessingGroup" xmlns:wpi="http://schemas.microsoft.com/office/word/2010/wordprocessingInk" xmlns:wne="http://schemas.microsoft.com/office/word/2006/wordml" xmlns:wps="http://schemas.microsoft.com/office/word/2010/wordprocessingShape" mc:Ignorable="w14 w15 w16se w16cid w16 w16cex w16sdtdh wp14">
+  <w:abstractNum w:abstractNumId="0" w15:restartNumberingAfterBreak="0">
+    <w:nsid w:val="0ABF7BD2"/>
+    <w:multiLevelType w:val="hybridMultilevel"/>
+    <w:tmpl w:val="27E287EA"/>
+    <w:lvl w:ilvl="0" w:tplc="D9D675BC">
+      <w:start w:val="1"/>
+      <w:numFmt w:val="decimal"/>
+      <w:lvlText w:val="%1."/>
+      <w:lvlJc w:val="left"/>
+      <w:pPr>
+        <w:ind w:left="810" w:hanging="360"/>
+      </w:pPr>
+      <w:rPr>
+        <w:rFonts w:hint="default"/>
+      </w:rPr>
+    </w:lvl>
+    <w:lvl w:ilvl="1" w:tplc="40090019" w:tentative="1">
+      <w:start w:val="1"/>
+      <w:numFmt w:val="lowerLetter"/>
+      <w:lvlText w:val="%2."/>
+      <w:lvlJc w:val="left"/>
+      <w:pPr>
+        <w:ind w:left="1530" w:hanging="360"/>
+      </w:pPr>
+    </w:lvl>
+    <w:lvl w:ilvl="2" w:tplc="4009001B" w:tentative="1">
+      <w:start w:val="1"/>
+      <w:numFmt w:val="lowerRoman"/>
+      <w:lvlText w:val="%3."/>
+      <w:lvlJc w:val="right"/>
+      <w:pPr>
+        <w:ind w:left="2250" w:hanging="180"/>
+      </w:pPr>
+    </w:lvl>
+    <w:lvl w:ilvl="3" w:tplc="4009000F" w:tentative="1">
+      <w:start w:val="1"/>
+      <w:numFmt w:val="decimal"/>
+      <w:lvlText w:val="%4."/>
+      <w:lvlJc w:val="left"/>
+      <w:pPr>
+        <w:ind w:left="2970" w:hanging="360"/>
+      </w:pPr>
+    </w:lvl>
+    <w:lvl w:ilvl="4" w:tplc="40090019" w:tentative="1">
+      <w:start w:val="1"/>
+      <w:numFmt w:val="lowerLetter"/>
+      <w:lvlText w:val="%5."/>
+      <w:lvlJc w:val="left"/>
+      <w:pPr>
+        <w:ind w:left="3690" w:hanging="360"/>
+      </w:pPr>
+    </w:lvl>
+    <w:lvl w:ilvl="5" w:tplc="4009001B" w:tentative="1">
+      <w:start w:val="1"/>
+      <w:numFmt w:val="lowerRoman"/>
+      <w:lvlText w:val="%6."/>
+      <w:lvlJc w:val="right"/>
+      <w:pPr>
+        <w:ind w:left="4410" w:hanging="180"/>
+      </w:pPr>
+    </w:lvl>
+    <w:lvl w:ilvl="6" w:tplc="4009000F" w:tentative="1">
+      <w:start w:val="1"/>
+      <w:numFmt w:val="decimal"/>
+      <w:lvlText w:val="%7."/>
+      <w:lvlJc w:val="left"/>
+      <w:pPr>
+        <w:ind w:left="5130" w:hanging="360"/>
+      </w:pPr>
+    </w:lvl>
+    <w:lvl w:ilvl="7" w:tplc="40090019" w:tentative="1">
+      <w:start w:val="1"/>
+      <w:numFmt w:val="lowerLetter"/>
+      <w:lvlText w:val="%8."/>
+      <w:lvlJc w:val="left"/>
+      <w:pPr>
+        <w:ind w:left="5850" w:hanging="360"/>
+      </w:pPr>
+    </w:lvl>
+    <w:lvl w:ilvl="8" w:tplc="4009001B" w:tentative="1">
+      <w:start w:val="1"/>
+      <w:numFmt w:val="lowerRoman"/>
+      <w:lvlText w:val="%9."/>
+      <w:lvlJc w:val="right"/>
+      <w:pPr>
+        <w:ind w:left="6570" w:hanging="180"/>
+      </w:pPr>
+    </w:lvl>
+  </w:abstractNum>
+  <w:abstractNum w:abstractNumId="1" w15:restartNumberingAfterBreak="0">
+    <w:nsid w:val="5923545C"/>
+    <w:multiLevelType w:val="hybridMultilevel"/>
+    <w:tmpl w:val="7F72D02E"/>
+    <w:lvl w:ilvl="0" w:tplc="0D4A1478">
+      <w:start w:val="1"/>
+      <w:numFmt w:val="decimal"/>
+      <w:lvlText w:val="%1."/>
+      <w:lvlJc w:val="left"/>
+      <w:pPr>
+        <w:ind w:left="608" w:hanging="360"/>
+      </w:pPr>
+      <w:rPr>
+        <w:rFonts w:hint="default"/>
+      </w:rPr>
+    </w:lvl>
+    <w:lvl w:ilvl="1" w:tplc="40090019" w:tentative="1">
+      <w:start w:val="1"/>
+      <w:numFmt w:val="lowerLetter"/>
+      <w:lvlText w:val="%2."/>
+      <w:lvlJc w:val="left"/>
+      <w:pPr>
+        <w:ind w:left="1328" w:hanging="360"/>
+      </w:pPr>
+    </w:lvl>
+    <w:lvl w:ilvl="2" w:tplc="4009001B" w:tentative="1">
+      <w:start w:val="1"/>
+      <w:numFmt w:val="lowerRoman"/>
+      <w:lvlText w:val="%3."/>
+      <w:lvlJc w:val="right"/>
+      <w:pPr>
+        <w:ind w:left="2048" w:hanging="180"/>
+      </w:pPr>
+    </w:lvl>
+    <w:lvl w:ilvl="3" w:tplc="4009000F" w:tentative="1">
+      <w:start w:val="1"/>
+      <w:numFmt w:val="decimal"/>
+      <w:lvlText w:val="%4."/>
+      <w:lvlJc w:val="left"/>
+      <w:pPr>
+        <w:ind w:left="2768" w:hanging="360"/>
+      </w:pPr>
+    </w:lvl>
+    <w:lvl w:ilvl="4" w:tplc="40090019" w:tentative="1">
+      <w:start w:val="1"/>
+      <w:numFmt w:val="lowerLetter"/>
+      <w:lvlText w:val="%5."/>
+      <w:lvlJc w:val="left"/>
+      <w:pPr>
+        <w:ind w:left="3488" w:hanging="360"/>
+      </w:pPr>
+    </w:lvl>
+    <w:lvl w:ilvl="5" w:tplc="4009001B" w:tentative="1">
+      <w:start w:val="1"/>
+      <w:numFmt w:val="lowerRoman"/>
+      <w:lvlText w:val="%6."/>
+      <w:lvlJc w:val="right"/>
+      <w:pPr>
+        <w:ind w:left="4208" w:hanging="180"/>
+      </w:pPr>
+    </w:lvl>
+    <w:lvl w:ilvl="6" w:tplc="4009000F" w:tentative="1">
+      <w:start w:val="1"/>
+      <w:numFmt w:val="decimal"/>
+      <w:lvlText w:val="%7."/>
+      <w:lvlJc w:val="left"/>
+      <w:pPr>
+        <w:ind w:left="4928" w:hanging="360"/>
+      </w:pPr>
+    </w:lvl>
+    <w:lvl w:ilvl="7" w:tplc="40090019" w:tentative="1">
+      <w:start w:val="1"/>
+      <w:numFmt w:val="lowerLetter"/>
+      <w:lvlText w:val="%8."/>
+      <w:lvlJc w:val="left"/>
+      <w:pPr>
+        <w:ind w:left="5648" w:hanging="360"/>
+      </w:pPr>
+    </w:lvl>
+    <w:lvl w:ilvl="8" w:tplc="4009001B" w:tentative="1">
+      <w:start w:val="1"/>
+      <w:numFmt w:val="lowerRoman"/>
+      <w:lvlText w:val="%9."/>
+      <w:lvlJc w:val="right"/>
+      <w:pPr>
+        <w:ind w:left="6368" w:hanging="180"/>
+      </w:pPr>
+    </w:lvl>
+  </w:abstractNum>
+  <w:num w:numId="1" w16cid:durableId="255946221">
+    <w:abstractNumId w:val="0"/>
+  </w:num>
+  <w:num w:numId="2" w16cid:durableId="1970550420">
+    <w:abstractNumId w:val="1"/>
+  </w:num>
+</w:numbering>
 </file>
 
 <file path=word/styles.xml><?xml version="1.0" encoding="utf-8"?>
@@ -467,6 +811,40 @@
     <w:semiHidden/>
     <w:unhideWhenUsed/>
   </w:style>
+  <w:style w:type="paragraph" w:styleId="ListParagraph">
+    <w:name w:val="List Paragraph"/>
+    <w:basedOn w:val="Normal"/>
+    <w:uiPriority w:val="34"/>
+    <w:qFormat/>
+    <w:rsid w:val="005E7E31"/>
+    <w:pPr>
+      <w:ind w:left="720"/>
+      <w:contextualSpacing/>
+    </w:pPr>
+  </w:style>
+  <w:style w:type="character" w:styleId="Hyperlink">
+    <w:name w:val="Hyperlink"/>
+    <w:basedOn w:val="DefaultParagraphFont"/>
+    <w:uiPriority w:val="99"/>
+    <w:unhideWhenUsed/>
+    <w:rsid w:val="004C6697"/>
+    <w:rPr>
+      <w:color w:val="0563C1" w:themeColor="hyperlink"/>
+      <w:u w:val="single"/>
+    </w:rPr>
+  </w:style>
+  <w:style w:type="character" w:styleId="UnresolvedMention">
+    <w:name w:val="Unresolved Mention"/>
+    <w:basedOn w:val="DefaultParagraphFont"/>
+    <w:uiPriority w:val="99"/>
+    <w:semiHidden/>
+    <w:unhideWhenUsed/>
+    <w:rsid w:val="004C6697"/>
+    <w:rPr>
+      <w:color w:val="605E5C"/>
+      <w:shd w:val="clear" w:color="auto" w:fill="E1DFDD"/>
+    </w:rPr>
+  </w:style>
 </w:styles>
 </file>
 

</xml_diff>

<commit_message>
null resources and provisioners notes added
</commit_message>
<xml_diff>
--- a/terraform notes/22.DevOps-B24-Terraform-Functions-Part-1.docx
+++ b/terraform notes/22.DevOps-B24-Terraform-Functions-Part-1.docx
@@ -160,8 +160,13 @@
         </w:numPr>
       </w:pPr>
       <w:r>
-        <w:t>Condition? True:false</w:t>
-      </w:r>
+        <w:t xml:space="preserve">Condition? </w:t>
+      </w:r>
+      <w:proofErr w:type="spellStart"/>
+      <w:r>
+        <w:t>True:false</w:t>
+      </w:r>
+      <w:proofErr w:type="spellEnd"/>
     </w:p>
     <w:p>
       <w:r>
@@ -184,6 +189,3734 @@
         <w:t xml:space="preserve">--- go to collection functions. </w:t>
       </w:r>
     </w:p>
+    <w:p/>
+    <w:p>
+      <w:pPr>
+        <w:jc w:val="center"/>
+        <w:rPr>
+          <w:b/>
+          <w:bCs/>
+          <w:color w:val="FF0000"/>
+          <w:sz w:val="30"/>
+          <w:szCs w:val="30"/>
+        </w:rPr>
+      </w:pPr>
+      <w:r>
+        <w:rPr>
+          <w:b/>
+          <w:bCs/>
+          <w:color w:val="FF0000"/>
+          <w:sz w:val="30"/>
+          <w:szCs w:val="30"/>
+        </w:rPr>
+        <w:t xml:space="preserve">Terraform taint </w:t>
+      </w:r>
+    </w:p>
+    <w:p>
+      <w:r>
+        <w:t xml:space="preserve">--- </w:t>
+      </w:r>
+      <w:r>
+        <w:rPr>
+          <w:b/>
+          <w:bCs/>
+        </w:rPr>
+        <w:t>scenario</w:t>
+      </w:r>
+      <w:r>
+        <w:t xml:space="preserve"> – you have already deployed public servers into cloud and you want to recreate the public server one more time.</w:t>
+      </w:r>
+      <w:r>
+        <w:t xml:space="preserve"> </w:t>
+      </w:r>
+      <w:r>
+        <w:t>Then you can use taint</w:t>
+      </w:r>
+    </w:p>
+    <w:p>
+      <w:r>
+        <w:t xml:space="preserve">--- </w:t>
+      </w:r>
+      <w:r>
+        <w:rPr>
+          <w:b/>
+          <w:bCs/>
+          <w:color w:val="FF0000"/>
+        </w:rPr>
+        <w:t>note</w:t>
+      </w:r>
+      <w:r>
+        <w:rPr>
+          <w:color w:val="FF0000"/>
+        </w:rPr>
+        <w:t xml:space="preserve"> </w:t>
+      </w:r>
+      <w:r>
+        <w:t xml:space="preserve">– after applying taint to public </w:t>
+      </w:r>
+      <w:r>
+        <w:t>server’s</w:t>
+      </w:r>
+      <w:r>
+        <w:t xml:space="preserve"> resources</w:t>
+      </w:r>
+      <w:r>
+        <w:t xml:space="preserve">, then we need to do </w:t>
+      </w:r>
+      <w:r>
+        <w:rPr>
+          <w:b/>
+          <w:bCs/>
+        </w:rPr>
+        <w:t>terraform apply</w:t>
+      </w:r>
+      <w:r>
+        <w:t>. So, terraform will recreate those instances</w:t>
+      </w:r>
+      <w:r>
+        <w:t xml:space="preserve"> or resources</w:t>
+      </w:r>
+      <w:r>
+        <w:t>.</w:t>
+      </w:r>
+    </w:p>
+    <w:p>
+      <w:pPr>
+        <w:rPr>
+          <w:b/>
+          <w:bCs/>
+          <w:color w:val="FF0000"/>
+        </w:rPr>
+      </w:pPr>
+      <w:r>
+        <w:rPr>
+          <w:b/>
+          <w:bCs/>
+          <w:color w:val="FF0000"/>
+        </w:rPr>
+        <w:t xml:space="preserve"># List the terraform </w:t>
+      </w:r>
+      <w:r>
+        <w:rPr>
+          <w:b/>
+          <w:bCs/>
+          <w:color w:val="FF0000"/>
+        </w:rPr>
+        <w:t>resources</w:t>
+      </w:r>
+    </w:p>
+    <w:p>
+      <w:r>
+        <w:t xml:space="preserve">--- </w:t>
+      </w:r>
+      <w:r>
+        <w:t>terraform state list</w:t>
+      </w:r>
+    </w:p>
+    <w:p>
+      <w:r>
+        <w:rPr>
+          <w:noProof/>
+        </w:rPr>
+        <w:drawing>
+          <wp:inline distT="0" distB="0" distL="0" distR="0" wp14:anchorId="75DEC1F4" wp14:editId="03109C74">
+            <wp:extent cx="5731510" cy="1684655"/>
+            <wp:effectExtent l="0" t="0" r="2540" b="0"/>
+            <wp:docPr id="2" name="Picture 2"/>
+            <wp:cNvGraphicFramePr>
+              <a:graphicFrameLocks xmlns:a="http://schemas.openxmlformats.org/drawingml/2006/main" noChangeAspect="1"/>
+            </wp:cNvGraphicFramePr>
+            <a:graphic xmlns:a="http://schemas.openxmlformats.org/drawingml/2006/main">
+              <a:graphicData uri="http://schemas.openxmlformats.org/drawingml/2006/picture">
+                <pic:pic xmlns:pic="http://schemas.openxmlformats.org/drawingml/2006/picture">
+                  <pic:nvPicPr>
+                    <pic:cNvPr id="0" name="Picture 3"/>
+                    <pic:cNvPicPr>
+                      <a:picLocks noChangeAspect="1" noChangeArrowheads="1"/>
+                    </pic:cNvPicPr>
+                  </pic:nvPicPr>
+                  <pic:blipFill>
+                    <a:blip r:embed="rId6" cstate="print">
+                      <a:extLst>
+                        <a:ext uri="{28A0092B-C50C-407E-A947-70E740481C1C}">
+                          <a14:useLocalDpi xmlns:a14="http://schemas.microsoft.com/office/drawing/2010/main" val="0"/>
+                        </a:ext>
+                      </a:extLst>
+                    </a:blip>
+                    <a:srcRect/>
+                    <a:stretch>
+                      <a:fillRect/>
+                    </a:stretch>
+                  </pic:blipFill>
+                  <pic:spPr bwMode="auto">
+                    <a:xfrm>
+                      <a:off x="0" y="0"/>
+                      <a:ext cx="5731510" cy="1684655"/>
+                    </a:xfrm>
+                    <a:prstGeom prst="rect">
+                      <a:avLst/>
+                    </a:prstGeom>
+                    <a:noFill/>
+                    <a:ln>
+                      <a:noFill/>
+                    </a:ln>
+                  </pic:spPr>
+                </pic:pic>
+              </a:graphicData>
+            </a:graphic>
+          </wp:inline>
+        </w:drawing>
+      </w:r>
+    </w:p>
+    <w:p>
+      <w:pPr>
+        <w:rPr>
+          <w:b/>
+          <w:bCs/>
+          <w:color w:val="FF0000"/>
+        </w:rPr>
+      </w:pPr>
+      <w:r>
+        <w:rPr>
+          <w:b/>
+          <w:bCs/>
+          <w:color w:val="FF0000"/>
+        </w:rPr>
+        <w:t xml:space="preserve"># </w:t>
+      </w:r>
+      <w:r>
+        <w:rPr>
+          <w:b/>
+          <w:bCs/>
+          <w:color w:val="FF0000"/>
+        </w:rPr>
+        <w:t>Apply taint to multiple resources</w:t>
+      </w:r>
+    </w:p>
+    <w:p>
+      <w:r>
+        <w:t xml:space="preserve">--- </w:t>
+      </w:r>
+      <w:r>
+        <w:t xml:space="preserve">terraform taint </w:t>
+      </w:r>
+      <w:proofErr w:type="spellStart"/>
+      <w:r>
+        <w:t>aws_instance.public</w:t>
+      </w:r>
+      <w:proofErr w:type="spellEnd"/>
+      <w:r>
+        <w:t>-server[2]</w:t>
+      </w:r>
+    </w:p>
+    <w:p/>
+    <w:p>
+      <w:pPr>
+        <w:jc w:val="center"/>
+        <w:rPr>
+          <w:b/>
+          <w:bCs/>
+          <w:sz w:val="30"/>
+          <w:szCs w:val="30"/>
+        </w:rPr>
+      </w:pPr>
+      <w:r>
+        <w:rPr>
+          <w:b/>
+          <w:bCs/>
+          <w:color w:val="FF0000"/>
+          <w:sz w:val="30"/>
+          <w:szCs w:val="30"/>
+        </w:rPr>
+        <w:t>Conditions</w:t>
+      </w:r>
+    </w:p>
+    <w:p>
+      <w:r>
+        <w:lastRenderedPageBreak/>
+        <w:t xml:space="preserve">--- </w:t>
+      </w:r>
+      <w:r>
+        <w:t xml:space="preserve">scenario – </w:t>
+      </w:r>
+    </w:p>
+    <w:p>
+      <w:pPr>
+        <w:shd w:val="clear" w:color="auto" w:fill="1E1E1E"/>
+        <w:spacing w:after="0" w:line="285" w:lineRule="atLeast"/>
+        <w:rPr>
+          <w:rFonts w:ascii="Consolas" w:eastAsia="Times New Roman" w:hAnsi="Consolas" w:cs="Times New Roman"/>
+          <w:color w:val="D4D4D4"/>
+          <w:sz w:val="21"/>
+          <w:szCs w:val="21"/>
+          <w:lang w:eastAsia="en-IN"/>
+        </w:rPr>
+      </w:pPr>
+      <w:r>
+        <w:rPr>
+          <w:rFonts w:ascii="Consolas" w:eastAsia="Times New Roman" w:hAnsi="Consolas" w:cs="Times New Roman"/>
+          <w:color w:val="D4D4D4"/>
+          <w:sz w:val="21"/>
+          <w:szCs w:val="21"/>
+          <w:lang w:eastAsia="en-IN"/>
+        </w:rPr>
+        <w:t>if [</w:t>
+      </w:r>
+      <w:r>
+        <w:rPr>
+          <w:rFonts w:ascii="Consolas" w:eastAsia="Times New Roman" w:hAnsi="Consolas" w:cs="Times New Roman"/>
+          <w:color w:val="CE9178"/>
+          <w:sz w:val="21"/>
+          <w:szCs w:val="21"/>
+          <w:lang w:eastAsia="en-IN"/>
+        </w:rPr>
+        <w:t>"env"</w:t>
+      </w:r>
+      <w:r>
+        <w:rPr>
+          <w:rFonts w:ascii="Consolas" w:eastAsia="Times New Roman" w:hAnsi="Consolas" w:cs="Times New Roman"/>
+          <w:color w:val="D4D4D4"/>
+          <w:sz w:val="21"/>
+          <w:szCs w:val="21"/>
+          <w:lang w:eastAsia="en-IN"/>
+        </w:rPr>
+        <w:t xml:space="preserve"> = </w:t>
+      </w:r>
+      <w:r>
+        <w:rPr>
+          <w:rFonts w:ascii="Consolas" w:eastAsia="Times New Roman" w:hAnsi="Consolas" w:cs="Times New Roman"/>
+          <w:color w:val="CE9178"/>
+          <w:sz w:val="21"/>
+          <w:szCs w:val="21"/>
+          <w:lang w:eastAsia="en-IN"/>
+        </w:rPr>
+        <w:t>"prod"</w:t>
+      </w:r>
+      <w:r>
+        <w:rPr>
+          <w:rFonts w:ascii="Consolas" w:eastAsia="Times New Roman" w:hAnsi="Consolas" w:cs="Times New Roman"/>
+          <w:color w:val="D4D4D4"/>
+          <w:sz w:val="21"/>
+          <w:szCs w:val="21"/>
+          <w:lang w:eastAsia="en-IN"/>
+        </w:rPr>
+        <w:t xml:space="preserve"> || </w:t>
+      </w:r>
+      <w:r>
+        <w:rPr>
+          <w:rFonts w:ascii="Consolas" w:eastAsia="Times New Roman" w:hAnsi="Consolas" w:cs="Times New Roman"/>
+          <w:color w:val="CE9178"/>
+          <w:sz w:val="21"/>
+          <w:szCs w:val="21"/>
+          <w:lang w:eastAsia="en-IN"/>
+        </w:rPr>
+        <w:t>"env"</w:t>
+      </w:r>
+      <w:r>
+        <w:rPr>
+          <w:rFonts w:ascii="Consolas" w:eastAsia="Times New Roman" w:hAnsi="Consolas" w:cs="Times New Roman"/>
+          <w:color w:val="D4D4D4"/>
+          <w:sz w:val="21"/>
+          <w:szCs w:val="21"/>
+          <w:lang w:eastAsia="en-IN"/>
+        </w:rPr>
+        <w:t xml:space="preserve"> = </w:t>
+      </w:r>
+      <w:r>
+        <w:rPr>
+          <w:rFonts w:ascii="Consolas" w:eastAsia="Times New Roman" w:hAnsi="Consolas" w:cs="Times New Roman"/>
+          <w:color w:val="CE9178"/>
+          <w:sz w:val="21"/>
+          <w:szCs w:val="21"/>
+          <w:lang w:eastAsia="en-IN"/>
+        </w:rPr>
+        <w:t>"production"</w:t>
+      </w:r>
+      <w:r>
+        <w:rPr>
+          <w:rFonts w:ascii="Consolas" w:eastAsia="Times New Roman" w:hAnsi="Consolas" w:cs="Times New Roman"/>
+          <w:color w:val="D4D4D4"/>
+          <w:sz w:val="21"/>
+          <w:szCs w:val="21"/>
+          <w:lang w:eastAsia="en-IN"/>
+        </w:rPr>
+        <w:t>]</w:t>
+      </w:r>
+    </w:p>
+    <w:p>
+      <w:pPr>
+        <w:shd w:val="clear" w:color="auto" w:fill="1E1E1E"/>
+        <w:spacing w:after="0" w:line="285" w:lineRule="atLeast"/>
+        <w:rPr>
+          <w:rFonts w:ascii="Consolas" w:eastAsia="Times New Roman" w:hAnsi="Consolas" w:cs="Times New Roman"/>
+          <w:color w:val="D4D4D4"/>
+          <w:sz w:val="21"/>
+          <w:szCs w:val="21"/>
+          <w:lang w:eastAsia="en-IN"/>
+        </w:rPr>
+      </w:pPr>
+      <w:r>
+        <w:rPr>
+          <w:rFonts w:ascii="Consolas" w:eastAsia="Times New Roman" w:hAnsi="Consolas" w:cs="Times New Roman"/>
+          <w:color w:val="D4D4D4"/>
+          <w:sz w:val="21"/>
+          <w:szCs w:val="21"/>
+          <w:lang w:eastAsia="en-IN"/>
+        </w:rPr>
+        <w:t>then</w:t>
+      </w:r>
+    </w:p>
+    <w:p>
+      <w:pPr>
+        <w:shd w:val="clear" w:color="auto" w:fill="1E1E1E"/>
+        <w:spacing w:after="0" w:line="285" w:lineRule="atLeast"/>
+        <w:rPr>
+          <w:rFonts w:ascii="Consolas" w:eastAsia="Times New Roman" w:hAnsi="Consolas" w:cs="Times New Roman"/>
+          <w:color w:val="D4D4D4"/>
+          <w:sz w:val="21"/>
+          <w:szCs w:val="21"/>
+          <w:lang w:eastAsia="en-IN"/>
+        </w:rPr>
+      </w:pPr>
+      <w:r>
+        <w:rPr>
+          <w:rFonts w:ascii="Consolas" w:eastAsia="Times New Roman" w:hAnsi="Consolas" w:cs="Times New Roman"/>
+          <w:color w:val="D4D4D4"/>
+          <w:sz w:val="21"/>
+          <w:szCs w:val="21"/>
+          <w:lang w:eastAsia="en-IN"/>
+        </w:rPr>
+        <w:t xml:space="preserve">deploy </w:t>
+      </w:r>
+      <w:r>
+        <w:rPr>
+          <w:rFonts w:ascii="Consolas" w:eastAsia="Times New Roman" w:hAnsi="Consolas" w:cs="Times New Roman"/>
+          <w:color w:val="B5CEA8"/>
+          <w:sz w:val="21"/>
+          <w:szCs w:val="21"/>
+          <w:lang w:eastAsia="en-IN"/>
+        </w:rPr>
+        <w:t>3</w:t>
+      </w:r>
+      <w:r>
+        <w:rPr>
+          <w:rFonts w:ascii="Consolas" w:eastAsia="Times New Roman" w:hAnsi="Consolas" w:cs="Times New Roman"/>
+          <w:color w:val="D4D4D4"/>
+          <w:sz w:val="21"/>
+          <w:szCs w:val="21"/>
+          <w:lang w:eastAsia="en-IN"/>
+        </w:rPr>
+        <w:t xml:space="preserve"> servers</w:t>
+      </w:r>
+    </w:p>
+    <w:p>
+      <w:pPr>
+        <w:shd w:val="clear" w:color="auto" w:fill="1E1E1E"/>
+        <w:spacing w:after="0" w:line="285" w:lineRule="atLeast"/>
+        <w:rPr>
+          <w:rFonts w:ascii="Consolas" w:eastAsia="Times New Roman" w:hAnsi="Consolas" w:cs="Times New Roman"/>
+          <w:color w:val="D4D4D4"/>
+          <w:sz w:val="21"/>
+          <w:szCs w:val="21"/>
+          <w:lang w:eastAsia="en-IN"/>
+        </w:rPr>
+      </w:pPr>
+      <w:r>
+        <w:rPr>
+          <w:rFonts w:ascii="Consolas" w:eastAsia="Times New Roman" w:hAnsi="Consolas" w:cs="Times New Roman"/>
+          <w:color w:val="D4D4D4"/>
+          <w:sz w:val="21"/>
+          <w:szCs w:val="21"/>
+          <w:lang w:eastAsia="en-IN"/>
+        </w:rPr>
+        <w:t>else</w:t>
+      </w:r>
+    </w:p>
+    <w:p>
+      <w:pPr>
+        <w:shd w:val="clear" w:color="auto" w:fill="1E1E1E"/>
+        <w:spacing w:after="0" w:line="285" w:lineRule="atLeast"/>
+        <w:rPr>
+          <w:rFonts w:ascii="Consolas" w:eastAsia="Times New Roman" w:hAnsi="Consolas" w:cs="Times New Roman"/>
+          <w:color w:val="D4D4D4"/>
+          <w:sz w:val="21"/>
+          <w:szCs w:val="21"/>
+          <w:lang w:eastAsia="en-IN"/>
+        </w:rPr>
+      </w:pPr>
+      <w:r>
+        <w:rPr>
+          <w:rFonts w:ascii="Consolas" w:eastAsia="Times New Roman" w:hAnsi="Consolas" w:cs="Times New Roman"/>
+          <w:color w:val="D4D4D4"/>
+          <w:sz w:val="21"/>
+          <w:szCs w:val="21"/>
+          <w:lang w:eastAsia="en-IN"/>
+        </w:rPr>
+        <w:t xml:space="preserve">deploy </w:t>
+      </w:r>
+      <w:r>
+        <w:rPr>
+          <w:rFonts w:ascii="Consolas" w:eastAsia="Times New Roman" w:hAnsi="Consolas" w:cs="Times New Roman"/>
+          <w:color w:val="B5CEA8"/>
+          <w:sz w:val="21"/>
+          <w:szCs w:val="21"/>
+          <w:lang w:eastAsia="en-IN"/>
+        </w:rPr>
+        <w:t>1</w:t>
+      </w:r>
+      <w:r>
+        <w:rPr>
+          <w:rFonts w:ascii="Consolas" w:eastAsia="Times New Roman" w:hAnsi="Consolas" w:cs="Times New Roman"/>
+          <w:color w:val="D4D4D4"/>
+          <w:sz w:val="21"/>
+          <w:szCs w:val="21"/>
+          <w:lang w:eastAsia="en-IN"/>
+        </w:rPr>
+        <w:t xml:space="preserve"> server</w:t>
+      </w:r>
+    </w:p>
+    <w:p>
+      <w:pPr>
+        <w:shd w:val="clear" w:color="auto" w:fill="1E1E1E"/>
+        <w:spacing w:after="0" w:line="285" w:lineRule="atLeast"/>
+        <w:rPr>
+          <w:rFonts w:ascii="Consolas" w:eastAsia="Times New Roman" w:hAnsi="Consolas" w:cs="Times New Roman"/>
+          <w:color w:val="D4D4D4"/>
+          <w:sz w:val="21"/>
+          <w:szCs w:val="21"/>
+          <w:lang w:eastAsia="en-IN"/>
+        </w:rPr>
+      </w:pPr>
+      <w:r>
+        <w:rPr>
+          <w:rFonts w:ascii="Consolas" w:eastAsia="Times New Roman" w:hAnsi="Consolas" w:cs="Times New Roman"/>
+          <w:color w:val="D4D4D4"/>
+          <w:sz w:val="21"/>
+          <w:szCs w:val="21"/>
+          <w:lang w:eastAsia="en-IN"/>
+        </w:rPr>
+        <w:t>fi</w:t>
+      </w:r>
+    </w:p>
+    <w:p>
+      <w:pPr>
+        <w:shd w:val="clear" w:color="auto" w:fill="1E1E1E"/>
+        <w:spacing w:after="0" w:line="285" w:lineRule="atLeast"/>
+        <w:rPr>
+          <w:rFonts w:ascii="Consolas" w:eastAsia="Times New Roman" w:hAnsi="Consolas" w:cs="Times New Roman"/>
+          <w:color w:val="D4D4D4"/>
+          <w:sz w:val="21"/>
+          <w:szCs w:val="21"/>
+          <w:lang w:eastAsia="en-IN"/>
+        </w:rPr>
+      </w:pPr>
+    </w:p>
+    <w:p/>
+    <w:p>
+      <w:r>
+        <w:t xml:space="preserve">--- </w:t>
+      </w:r>
+      <w:r>
+        <w:rPr>
+          <w:b/>
+          <w:bCs/>
+          <w:color w:val="FF0000"/>
+        </w:rPr>
+        <w:t>note</w:t>
+      </w:r>
+      <w:r>
+        <w:rPr>
+          <w:color w:val="FF0000"/>
+        </w:rPr>
+        <w:t xml:space="preserve"> </w:t>
+      </w:r>
+      <w:r>
+        <w:t xml:space="preserve">– if env is prod then create 3 servers or deployed 1 </w:t>
+      </w:r>
+      <w:r>
+        <w:t>server</w:t>
+      </w:r>
+      <w:r>
+        <w:t>.</w:t>
+      </w:r>
+    </w:p>
+    <w:p>
+      <w:r>
+        <w:t xml:space="preserve">--- </w:t>
+      </w:r>
+      <w:r>
+        <w:t>ec2.tf</w:t>
+      </w:r>
+    </w:p>
+    <w:p>
+      <w:pPr>
+        <w:shd w:val="clear" w:color="auto" w:fill="1E1E1E"/>
+        <w:spacing w:after="0" w:line="285" w:lineRule="atLeast"/>
+        <w:rPr>
+          <w:rFonts w:ascii="Consolas" w:eastAsia="Times New Roman" w:hAnsi="Consolas" w:cs="Times New Roman"/>
+          <w:color w:val="D4D4D4"/>
+          <w:sz w:val="21"/>
+          <w:szCs w:val="21"/>
+          <w:lang w:eastAsia="en-IN"/>
+        </w:rPr>
+      </w:pPr>
+      <w:r>
+        <w:rPr>
+          <w:rFonts w:ascii="Consolas" w:eastAsia="Times New Roman" w:hAnsi="Consolas" w:cs="Times New Roman"/>
+          <w:color w:val="4EC9B0"/>
+          <w:sz w:val="21"/>
+          <w:szCs w:val="21"/>
+          <w:lang w:eastAsia="en-IN"/>
+        </w:rPr>
+        <w:t>resource</w:t>
+      </w:r>
+      <w:r>
+        <w:rPr>
+          <w:rFonts w:ascii="Consolas" w:eastAsia="Times New Roman" w:hAnsi="Consolas" w:cs="Times New Roman"/>
+          <w:color w:val="D4D4D4"/>
+          <w:sz w:val="21"/>
+          <w:szCs w:val="21"/>
+          <w:lang w:eastAsia="en-IN"/>
+        </w:rPr>
+        <w:t xml:space="preserve"> </w:t>
+      </w:r>
+      <w:r>
+        <w:rPr>
+          <w:rFonts w:ascii="Consolas" w:eastAsia="Times New Roman" w:hAnsi="Consolas" w:cs="Times New Roman"/>
+          <w:color w:val="4FC1FF"/>
+          <w:sz w:val="21"/>
+          <w:szCs w:val="21"/>
+          <w:lang w:eastAsia="en-IN"/>
+        </w:rPr>
+        <w:t>"</w:t>
+      </w:r>
+      <w:proofErr w:type="spellStart"/>
+      <w:r>
+        <w:rPr>
+          <w:rFonts w:ascii="Consolas" w:eastAsia="Times New Roman" w:hAnsi="Consolas" w:cs="Times New Roman"/>
+          <w:color w:val="4FC1FF"/>
+          <w:sz w:val="21"/>
+          <w:szCs w:val="21"/>
+          <w:lang w:eastAsia="en-IN"/>
+        </w:rPr>
+        <w:t>aws_instance</w:t>
+      </w:r>
+      <w:proofErr w:type="spellEnd"/>
+      <w:r>
+        <w:rPr>
+          <w:rFonts w:ascii="Consolas" w:eastAsia="Times New Roman" w:hAnsi="Consolas" w:cs="Times New Roman"/>
+          <w:color w:val="4FC1FF"/>
+          <w:sz w:val="21"/>
+          <w:szCs w:val="21"/>
+          <w:lang w:eastAsia="en-IN"/>
+        </w:rPr>
+        <w:t>"</w:t>
+      </w:r>
+      <w:r>
+        <w:rPr>
+          <w:rFonts w:ascii="Consolas" w:eastAsia="Times New Roman" w:hAnsi="Consolas" w:cs="Times New Roman"/>
+          <w:color w:val="D4D4D4"/>
+          <w:sz w:val="21"/>
+          <w:szCs w:val="21"/>
+          <w:lang w:eastAsia="en-IN"/>
+        </w:rPr>
+        <w:t xml:space="preserve"> </w:t>
+      </w:r>
+      <w:r>
+        <w:rPr>
+          <w:rFonts w:ascii="Consolas" w:eastAsia="Times New Roman" w:hAnsi="Consolas" w:cs="Times New Roman"/>
+          <w:color w:val="4FC1FF"/>
+          <w:sz w:val="21"/>
+          <w:szCs w:val="21"/>
+          <w:lang w:eastAsia="en-IN"/>
+        </w:rPr>
+        <w:t>"private-server"</w:t>
+      </w:r>
+      <w:r>
+        <w:rPr>
+          <w:rFonts w:ascii="Consolas" w:eastAsia="Times New Roman" w:hAnsi="Consolas" w:cs="Times New Roman"/>
+          <w:color w:val="D4D4D4"/>
+          <w:sz w:val="21"/>
+          <w:szCs w:val="21"/>
+          <w:lang w:eastAsia="en-IN"/>
+        </w:rPr>
+        <w:t xml:space="preserve"> {</w:t>
+      </w:r>
+    </w:p>
+    <w:p>
+      <w:pPr>
+        <w:shd w:val="clear" w:color="auto" w:fill="1E1E1E"/>
+        <w:spacing w:after="0" w:line="285" w:lineRule="atLeast"/>
+        <w:rPr>
+          <w:rFonts w:ascii="Consolas" w:eastAsia="Times New Roman" w:hAnsi="Consolas" w:cs="Times New Roman"/>
+          <w:color w:val="D4D4D4"/>
+          <w:sz w:val="21"/>
+          <w:szCs w:val="21"/>
+          <w:lang w:eastAsia="en-IN"/>
+        </w:rPr>
+      </w:pPr>
+      <w:r>
+        <w:rPr>
+          <w:rFonts w:ascii="Consolas" w:eastAsia="Times New Roman" w:hAnsi="Consolas" w:cs="Times New Roman"/>
+          <w:color w:val="D4D4D4"/>
+          <w:sz w:val="21"/>
+          <w:szCs w:val="21"/>
+          <w:lang w:eastAsia="en-IN"/>
+        </w:rPr>
+        <w:t xml:space="preserve">  </w:t>
+      </w:r>
+      <w:r>
+        <w:rPr>
+          <w:rFonts w:ascii="Consolas" w:eastAsia="Times New Roman" w:hAnsi="Consolas" w:cs="Times New Roman"/>
+          <w:color w:val="9CDCFE"/>
+          <w:sz w:val="21"/>
+          <w:szCs w:val="21"/>
+          <w:lang w:eastAsia="en-IN"/>
+        </w:rPr>
+        <w:t xml:space="preserve">count </w:t>
+      </w:r>
+      <w:r>
+        <w:rPr>
+          <w:rFonts w:ascii="Consolas" w:eastAsia="Times New Roman" w:hAnsi="Consolas" w:cs="Times New Roman"/>
+          <w:color w:val="D4D4D4"/>
+          <w:sz w:val="21"/>
+          <w:szCs w:val="21"/>
+          <w:lang w:eastAsia="en-IN"/>
+        </w:rPr>
+        <w:t>=</w:t>
+      </w:r>
+      <w:r>
+        <w:rPr>
+          <w:rFonts w:ascii="Consolas" w:eastAsia="Times New Roman" w:hAnsi="Consolas" w:cs="Times New Roman"/>
+          <w:color w:val="9CDCFE"/>
+          <w:sz w:val="21"/>
+          <w:szCs w:val="21"/>
+          <w:lang w:eastAsia="en-IN"/>
+        </w:rPr>
+        <w:t xml:space="preserve"> </w:t>
+      </w:r>
+      <w:r>
+        <w:rPr>
+          <w:rFonts w:ascii="Consolas" w:eastAsia="Times New Roman" w:hAnsi="Consolas" w:cs="Times New Roman"/>
+          <w:color w:val="CE9178"/>
+          <w:sz w:val="21"/>
+          <w:szCs w:val="21"/>
+          <w:lang w:eastAsia="en-IN"/>
+        </w:rPr>
+        <w:t>"</w:t>
+      </w:r>
+      <w:r>
+        <w:rPr>
+          <w:rFonts w:ascii="Consolas" w:eastAsia="Times New Roman" w:hAnsi="Consolas" w:cs="Times New Roman"/>
+          <w:color w:val="569CD6"/>
+          <w:sz w:val="21"/>
+          <w:szCs w:val="21"/>
+          <w:lang w:eastAsia="en-IN"/>
+        </w:rPr>
+        <w:t>${</w:t>
+      </w:r>
+      <w:proofErr w:type="spellStart"/>
+      <w:r>
+        <w:rPr>
+          <w:rFonts w:ascii="Consolas" w:eastAsia="Times New Roman" w:hAnsi="Consolas" w:cs="Times New Roman"/>
+          <w:color w:val="9CDCFE"/>
+          <w:sz w:val="21"/>
+          <w:szCs w:val="21"/>
+          <w:lang w:eastAsia="en-IN"/>
+        </w:rPr>
+        <w:t>var</w:t>
+      </w:r>
+      <w:r>
+        <w:rPr>
+          <w:rFonts w:ascii="Consolas" w:eastAsia="Times New Roman" w:hAnsi="Consolas" w:cs="Times New Roman"/>
+          <w:color w:val="D4D4D4"/>
+          <w:sz w:val="21"/>
+          <w:szCs w:val="21"/>
+          <w:lang w:eastAsia="en-IN"/>
+        </w:rPr>
+        <w:t>.</w:t>
+      </w:r>
+      <w:r>
+        <w:rPr>
+          <w:rFonts w:ascii="Consolas" w:eastAsia="Times New Roman" w:hAnsi="Consolas" w:cs="Times New Roman"/>
+          <w:color w:val="9CDCFE"/>
+          <w:sz w:val="21"/>
+          <w:szCs w:val="21"/>
+          <w:lang w:eastAsia="en-IN"/>
+        </w:rPr>
+        <w:t>environment</w:t>
+      </w:r>
+      <w:proofErr w:type="spellEnd"/>
+      <w:r>
+        <w:rPr>
+          <w:rFonts w:ascii="Consolas" w:eastAsia="Times New Roman" w:hAnsi="Consolas" w:cs="Times New Roman"/>
+          <w:color w:val="CE9178"/>
+          <w:sz w:val="21"/>
+          <w:szCs w:val="21"/>
+          <w:lang w:eastAsia="en-IN"/>
+        </w:rPr>
+        <w:t xml:space="preserve"> </w:t>
+      </w:r>
+      <w:r>
+        <w:rPr>
+          <w:rFonts w:ascii="Consolas" w:eastAsia="Times New Roman" w:hAnsi="Consolas" w:cs="Times New Roman"/>
+          <w:color w:val="D4D4D4"/>
+          <w:sz w:val="21"/>
+          <w:szCs w:val="21"/>
+          <w:lang w:eastAsia="en-IN"/>
+        </w:rPr>
+        <w:t>==</w:t>
+      </w:r>
+      <w:r>
+        <w:rPr>
+          <w:rFonts w:ascii="Consolas" w:eastAsia="Times New Roman" w:hAnsi="Consolas" w:cs="Times New Roman"/>
+          <w:color w:val="CE9178"/>
+          <w:sz w:val="21"/>
+          <w:szCs w:val="21"/>
+          <w:lang w:eastAsia="en-IN"/>
+        </w:rPr>
+        <w:t xml:space="preserve"> "prod" </w:t>
+      </w:r>
+      <w:r>
+        <w:rPr>
+          <w:rFonts w:ascii="Consolas" w:eastAsia="Times New Roman" w:hAnsi="Consolas" w:cs="Times New Roman"/>
+          <w:color w:val="D4D4D4"/>
+          <w:sz w:val="21"/>
+          <w:szCs w:val="21"/>
+          <w:lang w:eastAsia="en-IN"/>
+        </w:rPr>
+        <w:t>?</w:t>
+      </w:r>
+      <w:r>
+        <w:rPr>
+          <w:rFonts w:ascii="Consolas" w:eastAsia="Times New Roman" w:hAnsi="Consolas" w:cs="Times New Roman"/>
+          <w:color w:val="CE9178"/>
+          <w:sz w:val="21"/>
+          <w:szCs w:val="21"/>
+          <w:lang w:eastAsia="en-IN"/>
+        </w:rPr>
+        <w:t xml:space="preserve"> </w:t>
+      </w:r>
+      <w:r>
+        <w:rPr>
+          <w:rFonts w:ascii="Consolas" w:eastAsia="Times New Roman" w:hAnsi="Consolas" w:cs="Times New Roman"/>
+          <w:color w:val="B5CEA8"/>
+          <w:sz w:val="21"/>
+          <w:szCs w:val="21"/>
+          <w:lang w:eastAsia="en-IN"/>
+        </w:rPr>
+        <w:t>3</w:t>
+      </w:r>
+      <w:r>
+        <w:rPr>
+          <w:rFonts w:ascii="Consolas" w:eastAsia="Times New Roman" w:hAnsi="Consolas" w:cs="Times New Roman"/>
+          <w:color w:val="CE9178"/>
+          <w:sz w:val="21"/>
+          <w:szCs w:val="21"/>
+          <w:lang w:eastAsia="en-IN"/>
+        </w:rPr>
+        <w:t xml:space="preserve"> : </w:t>
+      </w:r>
+      <w:r>
+        <w:rPr>
+          <w:rFonts w:ascii="Consolas" w:eastAsia="Times New Roman" w:hAnsi="Consolas" w:cs="Times New Roman"/>
+          <w:color w:val="B5CEA8"/>
+          <w:sz w:val="21"/>
+          <w:szCs w:val="21"/>
+          <w:lang w:eastAsia="en-IN"/>
+        </w:rPr>
+        <w:t>1</w:t>
+      </w:r>
+      <w:r>
+        <w:rPr>
+          <w:rFonts w:ascii="Consolas" w:eastAsia="Times New Roman" w:hAnsi="Consolas" w:cs="Times New Roman"/>
+          <w:color w:val="569CD6"/>
+          <w:sz w:val="21"/>
+          <w:szCs w:val="21"/>
+          <w:lang w:eastAsia="en-IN"/>
+        </w:rPr>
+        <w:t>}</w:t>
+      </w:r>
+      <w:r>
+        <w:rPr>
+          <w:rFonts w:ascii="Consolas" w:eastAsia="Times New Roman" w:hAnsi="Consolas" w:cs="Times New Roman"/>
+          <w:color w:val="CE9178"/>
+          <w:sz w:val="21"/>
+          <w:szCs w:val="21"/>
+          <w:lang w:eastAsia="en-IN"/>
+        </w:rPr>
+        <w:t>"</w:t>
+      </w:r>
+    </w:p>
+    <w:p>
+      <w:pPr>
+        <w:shd w:val="clear" w:color="auto" w:fill="1E1E1E"/>
+        <w:spacing w:after="0" w:line="285" w:lineRule="atLeast"/>
+        <w:rPr>
+          <w:rFonts w:ascii="Consolas" w:eastAsia="Times New Roman" w:hAnsi="Consolas" w:cs="Times New Roman"/>
+          <w:color w:val="D4D4D4"/>
+          <w:sz w:val="21"/>
+          <w:szCs w:val="21"/>
+          <w:lang w:eastAsia="en-IN"/>
+        </w:rPr>
+      </w:pPr>
+      <w:r>
+        <w:rPr>
+          <w:rFonts w:ascii="Consolas" w:eastAsia="Times New Roman" w:hAnsi="Consolas" w:cs="Times New Roman"/>
+          <w:color w:val="D4D4D4"/>
+          <w:sz w:val="21"/>
+          <w:szCs w:val="21"/>
+          <w:lang w:eastAsia="en-IN"/>
+        </w:rPr>
+        <w:t xml:space="preserve">  </w:t>
+      </w:r>
+      <w:r>
+        <w:rPr>
+          <w:rFonts w:ascii="Consolas" w:eastAsia="Times New Roman" w:hAnsi="Consolas" w:cs="Times New Roman"/>
+          <w:color w:val="9CDCFE"/>
+          <w:sz w:val="21"/>
+          <w:szCs w:val="21"/>
+          <w:lang w:eastAsia="en-IN"/>
+        </w:rPr>
+        <w:t xml:space="preserve">ami                         </w:t>
+      </w:r>
+      <w:r>
+        <w:rPr>
+          <w:rFonts w:ascii="Consolas" w:eastAsia="Times New Roman" w:hAnsi="Consolas" w:cs="Times New Roman"/>
+          <w:color w:val="D4D4D4"/>
+          <w:sz w:val="21"/>
+          <w:szCs w:val="21"/>
+          <w:lang w:eastAsia="en-IN"/>
+        </w:rPr>
+        <w:t>=</w:t>
+      </w:r>
+      <w:r>
+        <w:rPr>
+          <w:rFonts w:ascii="Consolas" w:eastAsia="Times New Roman" w:hAnsi="Consolas" w:cs="Times New Roman"/>
+          <w:color w:val="9CDCFE"/>
+          <w:sz w:val="21"/>
+          <w:szCs w:val="21"/>
+          <w:lang w:eastAsia="en-IN"/>
+        </w:rPr>
+        <w:t xml:space="preserve"> </w:t>
+      </w:r>
+      <w:r>
+        <w:rPr>
+          <w:rFonts w:ascii="Consolas" w:eastAsia="Times New Roman" w:hAnsi="Consolas" w:cs="Times New Roman"/>
+          <w:color w:val="DCDCAA"/>
+          <w:sz w:val="21"/>
+          <w:szCs w:val="21"/>
+          <w:lang w:eastAsia="en-IN"/>
+        </w:rPr>
+        <w:t>lookup</w:t>
+      </w:r>
+      <w:r>
+        <w:rPr>
+          <w:rFonts w:ascii="Consolas" w:eastAsia="Times New Roman" w:hAnsi="Consolas" w:cs="Times New Roman"/>
+          <w:color w:val="D4D4D4"/>
+          <w:sz w:val="21"/>
+          <w:szCs w:val="21"/>
+          <w:lang w:eastAsia="en-IN"/>
+        </w:rPr>
+        <w:t>(</w:t>
+      </w:r>
+      <w:proofErr w:type="spellStart"/>
+      <w:r>
+        <w:rPr>
+          <w:rFonts w:ascii="Consolas" w:eastAsia="Times New Roman" w:hAnsi="Consolas" w:cs="Times New Roman"/>
+          <w:color w:val="9CDCFE"/>
+          <w:sz w:val="21"/>
+          <w:szCs w:val="21"/>
+          <w:lang w:eastAsia="en-IN"/>
+        </w:rPr>
+        <w:t>var</w:t>
+      </w:r>
+      <w:r>
+        <w:rPr>
+          <w:rFonts w:ascii="Consolas" w:eastAsia="Times New Roman" w:hAnsi="Consolas" w:cs="Times New Roman"/>
+          <w:color w:val="D4D4D4"/>
+          <w:sz w:val="21"/>
+          <w:szCs w:val="21"/>
+          <w:lang w:eastAsia="en-IN"/>
+        </w:rPr>
+        <w:t>.</w:t>
+      </w:r>
+      <w:r>
+        <w:rPr>
+          <w:rFonts w:ascii="Consolas" w:eastAsia="Times New Roman" w:hAnsi="Consolas" w:cs="Times New Roman"/>
+          <w:color w:val="9CDCFE"/>
+          <w:sz w:val="21"/>
+          <w:szCs w:val="21"/>
+          <w:lang w:eastAsia="en-IN"/>
+        </w:rPr>
+        <w:t>amis</w:t>
+      </w:r>
+      <w:proofErr w:type="spellEnd"/>
+      <w:r>
+        <w:rPr>
+          <w:rFonts w:ascii="Consolas" w:eastAsia="Times New Roman" w:hAnsi="Consolas" w:cs="Times New Roman"/>
+          <w:color w:val="D4D4D4"/>
+          <w:sz w:val="21"/>
+          <w:szCs w:val="21"/>
+          <w:lang w:eastAsia="en-IN"/>
+        </w:rPr>
+        <w:t xml:space="preserve">, </w:t>
+      </w:r>
+      <w:proofErr w:type="spellStart"/>
+      <w:r>
+        <w:rPr>
+          <w:rFonts w:ascii="Consolas" w:eastAsia="Times New Roman" w:hAnsi="Consolas" w:cs="Times New Roman"/>
+          <w:color w:val="9CDCFE"/>
+          <w:sz w:val="21"/>
+          <w:szCs w:val="21"/>
+          <w:lang w:eastAsia="en-IN"/>
+        </w:rPr>
+        <w:t>var</w:t>
+      </w:r>
+      <w:r>
+        <w:rPr>
+          <w:rFonts w:ascii="Consolas" w:eastAsia="Times New Roman" w:hAnsi="Consolas" w:cs="Times New Roman"/>
+          <w:color w:val="D4D4D4"/>
+          <w:sz w:val="21"/>
+          <w:szCs w:val="21"/>
+          <w:lang w:eastAsia="en-IN"/>
+        </w:rPr>
+        <w:t>.</w:t>
+      </w:r>
+      <w:r>
+        <w:rPr>
+          <w:rFonts w:ascii="Consolas" w:eastAsia="Times New Roman" w:hAnsi="Consolas" w:cs="Times New Roman"/>
+          <w:color w:val="9CDCFE"/>
+          <w:sz w:val="21"/>
+          <w:szCs w:val="21"/>
+          <w:lang w:eastAsia="en-IN"/>
+        </w:rPr>
+        <w:t>aws_region</w:t>
+      </w:r>
+      <w:proofErr w:type="spellEnd"/>
+      <w:r>
+        <w:rPr>
+          <w:rFonts w:ascii="Consolas" w:eastAsia="Times New Roman" w:hAnsi="Consolas" w:cs="Times New Roman"/>
+          <w:color w:val="D4D4D4"/>
+          <w:sz w:val="21"/>
+          <w:szCs w:val="21"/>
+          <w:lang w:eastAsia="en-IN"/>
+        </w:rPr>
+        <w:t>)</w:t>
+      </w:r>
+    </w:p>
+    <w:p>
+      <w:pPr>
+        <w:shd w:val="clear" w:color="auto" w:fill="1E1E1E"/>
+        <w:spacing w:after="0" w:line="285" w:lineRule="atLeast"/>
+        <w:rPr>
+          <w:rFonts w:ascii="Consolas" w:eastAsia="Times New Roman" w:hAnsi="Consolas" w:cs="Times New Roman"/>
+          <w:color w:val="D4D4D4"/>
+          <w:sz w:val="21"/>
+          <w:szCs w:val="21"/>
+          <w:lang w:eastAsia="en-IN"/>
+        </w:rPr>
+      </w:pPr>
+      <w:r>
+        <w:rPr>
+          <w:rFonts w:ascii="Consolas" w:eastAsia="Times New Roman" w:hAnsi="Consolas" w:cs="Times New Roman"/>
+          <w:color w:val="D4D4D4"/>
+          <w:sz w:val="21"/>
+          <w:szCs w:val="21"/>
+          <w:lang w:eastAsia="en-IN"/>
+        </w:rPr>
+        <w:t xml:space="preserve">  </w:t>
+      </w:r>
+      <w:proofErr w:type="spellStart"/>
+      <w:r>
+        <w:rPr>
+          <w:rFonts w:ascii="Consolas" w:eastAsia="Times New Roman" w:hAnsi="Consolas" w:cs="Times New Roman"/>
+          <w:color w:val="9CDCFE"/>
+          <w:sz w:val="21"/>
+          <w:szCs w:val="21"/>
+          <w:lang w:eastAsia="en-IN"/>
+        </w:rPr>
+        <w:t>instance_type</w:t>
+      </w:r>
+      <w:proofErr w:type="spellEnd"/>
+      <w:r>
+        <w:rPr>
+          <w:rFonts w:ascii="Consolas" w:eastAsia="Times New Roman" w:hAnsi="Consolas" w:cs="Times New Roman"/>
+          <w:color w:val="9CDCFE"/>
+          <w:sz w:val="21"/>
+          <w:szCs w:val="21"/>
+          <w:lang w:eastAsia="en-IN"/>
+        </w:rPr>
+        <w:t xml:space="preserve">               </w:t>
+      </w:r>
+      <w:r>
+        <w:rPr>
+          <w:rFonts w:ascii="Consolas" w:eastAsia="Times New Roman" w:hAnsi="Consolas" w:cs="Times New Roman"/>
+          <w:color w:val="D4D4D4"/>
+          <w:sz w:val="21"/>
+          <w:szCs w:val="21"/>
+          <w:lang w:eastAsia="en-IN"/>
+        </w:rPr>
+        <w:t>=</w:t>
+      </w:r>
+      <w:r>
+        <w:rPr>
+          <w:rFonts w:ascii="Consolas" w:eastAsia="Times New Roman" w:hAnsi="Consolas" w:cs="Times New Roman"/>
+          <w:color w:val="9CDCFE"/>
+          <w:sz w:val="21"/>
+          <w:szCs w:val="21"/>
+          <w:lang w:eastAsia="en-IN"/>
+        </w:rPr>
+        <w:t xml:space="preserve"> </w:t>
+      </w:r>
+      <w:proofErr w:type="spellStart"/>
+      <w:r>
+        <w:rPr>
+          <w:rFonts w:ascii="Consolas" w:eastAsia="Times New Roman" w:hAnsi="Consolas" w:cs="Times New Roman"/>
+          <w:color w:val="9CDCFE"/>
+          <w:sz w:val="21"/>
+          <w:szCs w:val="21"/>
+          <w:lang w:eastAsia="en-IN"/>
+        </w:rPr>
+        <w:t>var</w:t>
+      </w:r>
+      <w:r>
+        <w:rPr>
+          <w:rFonts w:ascii="Consolas" w:eastAsia="Times New Roman" w:hAnsi="Consolas" w:cs="Times New Roman"/>
+          <w:color w:val="D4D4D4"/>
+          <w:sz w:val="21"/>
+          <w:szCs w:val="21"/>
+          <w:lang w:eastAsia="en-IN"/>
+        </w:rPr>
+        <w:t>.</w:t>
+      </w:r>
+      <w:r>
+        <w:rPr>
+          <w:rFonts w:ascii="Consolas" w:eastAsia="Times New Roman" w:hAnsi="Consolas" w:cs="Times New Roman"/>
+          <w:color w:val="9CDCFE"/>
+          <w:sz w:val="21"/>
+          <w:szCs w:val="21"/>
+          <w:lang w:eastAsia="en-IN"/>
+        </w:rPr>
+        <w:t>instance_type</w:t>
+      </w:r>
+      <w:proofErr w:type="spellEnd"/>
+    </w:p>
+    <w:p>
+      <w:pPr>
+        <w:shd w:val="clear" w:color="auto" w:fill="1E1E1E"/>
+        <w:spacing w:after="0" w:line="285" w:lineRule="atLeast"/>
+        <w:rPr>
+          <w:rFonts w:ascii="Consolas" w:eastAsia="Times New Roman" w:hAnsi="Consolas" w:cs="Times New Roman"/>
+          <w:color w:val="D4D4D4"/>
+          <w:sz w:val="21"/>
+          <w:szCs w:val="21"/>
+          <w:lang w:eastAsia="en-IN"/>
+        </w:rPr>
+      </w:pPr>
+      <w:r>
+        <w:rPr>
+          <w:rFonts w:ascii="Consolas" w:eastAsia="Times New Roman" w:hAnsi="Consolas" w:cs="Times New Roman"/>
+          <w:color w:val="D4D4D4"/>
+          <w:sz w:val="21"/>
+          <w:szCs w:val="21"/>
+          <w:lang w:eastAsia="en-IN"/>
+        </w:rPr>
+        <w:t xml:space="preserve">  </w:t>
+      </w:r>
+      <w:proofErr w:type="spellStart"/>
+      <w:r>
+        <w:rPr>
+          <w:rFonts w:ascii="Consolas" w:eastAsia="Times New Roman" w:hAnsi="Consolas" w:cs="Times New Roman"/>
+          <w:color w:val="9CDCFE"/>
+          <w:sz w:val="21"/>
+          <w:szCs w:val="21"/>
+          <w:lang w:eastAsia="en-IN"/>
+        </w:rPr>
+        <w:t>key_name</w:t>
+      </w:r>
+      <w:proofErr w:type="spellEnd"/>
+      <w:r>
+        <w:rPr>
+          <w:rFonts w:ascii="Consolas" w:eastAsia="Times New Roman" w:hAnsi="Consolas" w:cs="Times New Roman"/>
+          <w:color w:val="9CDCFE"/>
+          <w:sz w:val="21"/>
+          <w:szCs w:val="21"/>
+          <w:lang w:eastAsia="en-IN"/>
+        </w:rPr>
+        <w:t xml:space="preserve">                    </w:t>
+      </w:r>
+      <w:r>
+        <w:rPr>
+          <w:rFonts w:ascii="Consolas" w:eastAsia="Times New Roman" w:hAnsi="Consolas" w:cs="Times New Roman"/>
+          <w:color w:val="D4D4D4"/>
+          <w:sz w:val="21"/>
+          <w:szCs w:val="21"/>
+          <w:lang w:eastAsia="en-IN"/>
+        </w:rPr>
+        <w:t>=</w:t>
+      </w:r>
+      <w:r>
+        <w:rPr>
+          <w:rFonts w:ascii="Consolas" w:eastAsia="Times New Roman" w:hAnsi="Consolas" w:cs="Times New Roman"/>
+          <w:color w:val="9CDCFE"/>
+          <w:sz w:val="21"/>
+          <w:szCs w:val="21"/>
+          <w:lang w:eastAsia="en-IN"/>
+        </w:rPr>
+        <w:t xml:space="preserve"> </w:t>
+      </w:r>
+      <w:proofErr w:type="spellStart"/>
+      <w:r>
+        <w:rPr>
+          <w:rFonts w:ascii="Consolas" w:eastAsia="Times New Roman" w:hAnsi="Consolas" w:cs="Times New Roman"/>
+          <w:color w:val="9CDCFE"/>
+          <w:sz w:val="21"/>
+          <w:szCs w:val="21"/>
+          <w:lang w:eastAsia="en-IN"/>
+        </w:rPr>
+        <w:t>var</w:t>
+      </w:r>
+      <w:r>
+        <w:rPr>
+          <w:rFonts w:ascii="Consolas" w:eastAsia="Times New Roman" w:hAnsi="Consolas" w:cs="Times New Roman"/>
+          <w:color w:val="D4D4D4"/>
+          <w:sz w:val="21"/>
+          <w:szCs w:val="21"/>
+          <w:lang w:eastAsia="en-IN"/>
+        </w:rPr>
+        <w:t>.</w:t>
+      </w:r>
+      <w:r>
+        <w:rPr>
+          <w:rFonts w:ascii="Consolas" w:eastAsia="Times New Roman" w:hAnsi="Consolas" w:cs="Times New Roman"/>
+          <w:color w:val="9CDCFE"/>
+          <w:sz w:val="21"/>
+          <w:szCs w:val="21"/>
+          <w:lang w:eastAsia="en-IN"/>
+        </w:rPr>
+        <w:t>key_name</w:t>
+      </w:r>
+      <w:proofErr w:type="spellEnd"/>
+    </w:p>
+    <w:p>
+      <w:pPr>
+        <w:shd w:val="clear" w:color="auto" w:fill="1E1E1E"/>
+        <w:spacing w:after="0" w:line="285" w:lineRule="atLeast"/>
+        <w:rPr>
+          <w:rFonts w:ascii="Consolas" w:eastAsia="Times New Roman" w:hAnsi="Consolas" w:cs="Times New Roman"/>
+          <w:color w:val="D4D4D4"/>
+          <w:sz w:val="21"/>
+          <w:szCs w:val="21"/>
+          <w:lang w:eastAsia="en-IN"/>
+        </w:rPr>
+      </w:pPr>
+      <w:r>
+        <w:rPr>
+          <w:rFonts w:ascii="Consolas" w:eastAsia="Times New Roman" w:hAnsi="Consolas" w:cs="Times New Roman"/>
+          <w:color w:val="D4D4D4"/>
+          <w:sz w:val="21"/>
+          <w:szCs w:val="21"/>
+          <w:lang w:eastAsia="en-IN"/>
+        </w:rPr>
+        <w:t xml:space="preserve">  </w:t>
+      </w:r>
+      <w:proofErr w:type="spellStart"/>
+      <w:r>
+        <w:rPr>
+          <w:rFonts w:ascii="Consolas" w:eastAsia="Times New Roman" w:hAnsi="Consolas" w:cs="Times New Roman"/>
+          <w:color w:val="9CDCFE"/>
+          <w:sz w:val="21"/>
+          <w:szCs w:val="21"/>
+          <w:lang w:eastAsia="en-IN"/>
+        </w:rPr>
+        <w:t>subnet_id</w:t>
+      </w:r>
+      <w:proofErr w:type="spellEnd"/>
+      <w:r>
+        <w:rPr>
+          <w:rFonts w:ascii="Consolas" w:eastAsia="Times New Roman" w:hAnsi="Consolas" w:cs="Times New Roman"/>
+          <w:color w:val="9CDCFE"/>
+          <w:sz w:val="21"/>
+          <w:szCs w:val="21"/>
+          <w:lang w:eastAsia="en-IN"/>
+        </w:rPr>
+        <w:t xml:space="preserve">                   </w:t>
+      </w:r>
+      <w:r>
+        <w:rPr>
+          <w:rFonts w:ascii="Consolas" w:eastAsia="Times New Roman" w:hAnsi="Consolas" w:cs="Times New Roman"/>
+          <w:color w:val="D4D4D4"/>
+          <w:sz w:val="21"/>
+          <w:szCs w:val="21"/>
+          <w:lang w:eastAsia="en-IN"/>
+        </w:rPr>
+        <w:t>=</w:t>
+      </w:r>
+      <w:r>
+        <w:rPr>
+          <w:rFonts w:ascii="Consolas" w:eastAsia="Times New Roman" w:hAnsi="Consolas" w:cs="Times New Roman"/>
+          <w:color w:val="9CDCFE"/>
+          <w:sz w:val="21"/>
+          <w:szCs w:val="21"/>
+          <w:lang w:eastAsia="en-IN"/>
+        </w:rPr>
+        <w:t xml:space="preserve"> </w:t>
+      </w:r>
+      <w:r>
+        <w:rPr>
+          <w:rFonts w:ascii="Consolas" w:eastAsia="Times New Roman" w:hAnsi="Consolas" w:cs="Times New Roman"/>
+          <w:color w:val="DCDCAA"/>
+          <w:sz w:val="21"/>
+          <w:szCs w:val="21"/>
+          <w:lang w:eastAsia="en-IN"/>
+        </w:rPr>
+        <w:t>element</w:t>
+      </w:r>
+      <w:r>
+        <w:rPr>
+          <w:rFonts w:ascii="Consolas" w:eastAsia="Times New Roman" w:hAnsi="Consolas" w:cs="Times New Roman"/>
+          <w:color w:val="D4D4D4"/>
+          <w:sz w:val="21"/>
+          <w:szCs w:val="21"/>
+          <w:lang w:eastAsia="en-IN"/>
+        </w:rPr>
+        <w:t>(</w:t>
+      </w:r>
+      <w:proofErr w:type="spellStart"/>
+      <w:r>
+        <w:rPr>
+          <w:rFonts w:ascii="Consolas" w:eastAsia="Times New Roman" w:hAnsi="Consolas" w:cs="Times New Roman"/>
+          <w:color w:val="D4D4D4"/>
+          <w:sz w:val="21"/>
+          <w:szCs w:val="21"/>
+          <w:lang w:eastAsia="en-IN"/>
+        </w:rPr>
+        <w:t>aws_subnet.</w:t>
+      </w:r>
+      <w:r>
+        <w:rPr>
+          <w:rFonts w:ascii="Consolas" w:eastAsia="Times New Roman" w:hAnsi="Consolas" w:cs="Times New Roman"/>
+          <w:color w:val="9CDCFE"/>
+          <w:sz w:val="21"/>
+          <w:szCs w:val="21"/>
+          <w:lang w:eastAsia="en-IN"/>
+        </w:rPr>
+        <w:t>private</w:t>
+      </w:r>
+      <w:proofErr w:type="spellEnd"/>
+      <w:r>
+        <w:rPr>
+          <w:rFonts w:ascii="Consolas" w:eastAsia="Times New Roman" w:hAnsi="Consolas" w:cs="Times New Roman"/>
+          <w:color w:val="9CDCFE"/>
+          <w:sz w:val="21"/>
+          <w:szCs w:val="21"/>
+          <w:lang w:eastAsia="en-IN"/>
+        </w:rPr>
+        <w:t>-subnets</w:t>
+      </w:r>
+      <w:r>
+        <w:rPr>
+          <w:rFonts w:ascii="Consolas" w:eastAsia="Times New Roman" w:hAnsi="Consolas" w:cs="Times New Roman"/>
+          <w:color w:val="D4D4D4"/>
+          <w:sz w:val="21"/>
+          <w:szCs w:val="21"/>
+          <w:lang w:eastAsia="en-IN"/>
+        </w:rPr>
+        <w:t>.*.</w:t>
+      </w:r>
+      <w:r>
+        <w:rPr>
+          <w:rFonts w:ascii="Consolas" w:eastAsia="Times New Roman" w:hAnsi="Consolas" w:cs="Times New Roman"/>
+          <w:color w:val="9CDCFE"/>
+          <w:sz w:val="21"/>
+          <w:szCs w:val="21"/>
+          <w:lang w:eastAsia="en-IN"/>
+        </w:rPr>
+        <w:t>id</w:t>
+      </w:r>
+      <w:r>
+        <w:rPr>
+          <w:rFonts w:ascii="Consolas" w:eastAsia="Times New Roman" w:hAnsi="Consolas" w:cs="Times New Roman"/>
+          <w:color w:val="D4D4D4"/>
+          <w:sz w:val="21"/>
+          <w:szCs w:val="21"/>
+          <w:lang w:eastAsia="en-IN"/>
+        </w:rPr>
+        <w:t>, count.</w:t>
+      </w:r>
+      <w:r>
+        <w:rPr>
+          <w:rFonts w:ascii="Consolas" w:eastAsia="Times New Roman" w:hAnsi="Consolas" w:cs="Times New Roman"/>
+          <w:color w:val="9CDCFE"/>
+          <w:sz w:val="21"/>
+          <w:szCs w:val="21"/>
+          <w:lang w:eastAsia="en-IN"/>
+        </w:rPr>
+        <w:t>index</w:t>
+      </w:r>
+      <w:r>
+        <w:rPr>
+          <w:rFonts w:ascii="Consolas" w:eastAsia="Times New Roman" w:hAnsi="Consolas" w:cs="Times New Roman"/>
+          <w:color w:val="D4D4D4"/>
+          <w:sz w:val="21"/>
+          <w:szCs w:val="21"/>
+          <w:lang w:eastAsia="en-IN"/>
+        </w:rPr>
+        <w:t>)</w:t>
+      </w:r>
+    </w:p>
+    <w:p>
+      <w:pPr>
+        <w:shd w:val="clear" w:color="auto" w:fill="1E1E1E"/>
+        <w:spacing w:after="0" w:line="285" w:lineRule="atLeast"/>
+        <w:rPr>
+          <w:rFonts w:ascii="Consolas" w:eastAsia="Times New Roman" w:hAnsi="Consolas" w:cs="Times New Roman"/>
+          <w:color w:val="D4D4D4"/>
+          <w:sz w:val="21"/>
+          <w:szCs w:val="21"/>
+          <w:lang w:eastAsia="en-IN"/>
+        </w:rPr>
+      </w:pPr>
+      <w:r>
+        <w:rPr>
+          <w:rFonts w:ascii="Consolas" w:eastAsia="Times New Roman" w:hAnsi="Consolas" w:cs="Times New Roman"/>
+          <w:color w:val="D4D4D4"/>
+          <w:sz w:val="21"/>
+          <w:szCs w:val="21"/>
+          <w:lang w:eastAsia="en-IN"/>
+        </w:rPr>
+        <w:t xml:space="preserve">  </w:t>
+      </w:r>
+      <w:proofErr w:type="spellStart"/>
+      <w:r>
+        <w:rPr>
+          <w:rFonts w:ascii="Consolas" w:eastAsia="Times New Roman" w:hAnsi="Consolas" w:cs="Times New Roman"/>
+          <w:color w:val="9CDCFE"/>
+          <w:sz w:val="21"/>
+          <w:szCs w:val="21"/>
+          <w:lang w:eastAsia="en-IN"/>
+        </w:rPr>
+        <w:t>vpc_security_group_ids</w:t>
+      </w:r>
+      <w:proofErr w:type="spellEnd"/>
+      <w:r>
+        <w:rPr>
+          <w:rFonts w:ascii="Consolas" w:eastAsia="Times New Roman" w:hAnsi="Consolas" w:cs="Times New Roman"/>
+          <w:color w:val="9CDCFE"/>
+          <w:sz w:val="21"/>
+          <w:szCs w:val="21"/>
+          <w:lang w:eastAsia="en-IN"/>
+        </w:rPr>
+        <w:t xml:space="preserve">      </w:t>
+      </w:r>
+      <w:r>
+        <w:rPr>
+          <w:rFonts w:ascii="Consolas" w:eastAsia="Times New Roman" w:hAnsi="Consolas" w:cs="Times New Roman"/>
+          <w:color w:val="D4D4D4"/>
+          <w:sz w:val="21"/>
+          <w:szCs w:val="21"/>
+          <w:lang w:eastAsia="en-IN"/>
+        </w:rPr>
+        <w:t>=</w:t>
+      </w:r>
+      <w:r>
+        <w:rPr>
+          <w:rFonts w:ascii="Consolas" w:eastAsia="Times New Roman" w:hAnsi="Consolas" w:cs="Times New Roman"/>
+          <w:color w:val="9CDCFE"/>
+          <w:sz w:val="21"/>
+          <w:szCs w:val="21"/>
+          <w:lang w:eastAsia="en-IN"/>
+        </w:rPr>
+        <w:t xml:space="preserve"> </w:t>
+      </w:r>
+      <w:r>
+        <w:rPr>
+          <w:rFonts w:ascii="Consolas" w:eastAsia="Times New Roman" w:hAnsi="Consolas" w:cs="Times New Roman"/>
+          <w:color w:val="D4D4D4"/>
+          <w:sz w:val="21"/>
+          <w:szCs w:val="21"/>
+          <w:lang w:eastAsia="en-IN"/>
+        </w:rPr>
+        <w:t>[</w:t>
+      </w:r>
+      <w:r>
+        <w:rPr>
+          <w:rFonts w:ascii="Consolas" w:eastAsia="Times New Roman" w:hAnsi="Consolas" w:cs="Times New Roman"/>
+          <w:color w:val="CE9178"/>
+          <w:sz w:val="21"/>
+          <w:szCs w:val="21"/>
+          <w:lang w:eastAsia="en-IN"/>
+        </w:rPr>
+        <w:t>"</w:t>
+      </w:r>
+      <w:r>
+        <w:rPr>
+          <w:rFonts w:ascii="Consolas" w:eastAsia="Times New Roman" w:hAnsi="Consolas" w:cs="Times New Roman"/>
+          <w:color w:val="569CD6"/>
+          <w:sz w:val="21"/>
+          <w:szCs w:val="21"/>
+          <w:lang w:eastAsia="en-IN"/>
+        </w:rPr>
+        <w:t>${</w:t>
+      </w:r>
+      <w:r>
+        <w:rPr>
+          <w:rFonts w:ascii="Consolas" w:eastAsia="Times New Roman" w:hAnsi="Consolas" w:cs="Times New Roman"/>
+          <w:color w:val="9CDCFE"/>
+          <w:sz w:val="21"/>
+          <w:szCs w:val="21"/>
+          <w:lang w:eastAsia="en-IN"/>
+        </w:rPr>
+        <w:t>aws_security_group</w:t>
+      </w:r>
+      <w:r>
+        <w:rPr>
+          <w:rFonts w:ascii="Consolas" w:eastAsia="Times New Roman" w:hAnsi="Consolas" w:cs="Times New Roman"/>
+          <w:color w:val="D4D4D4"/>
+          <w:sz w:val="21"/>
+          <w:szCs w:val="21"/>
+          <w:lang w:eastAsia="en-IN"/>
+        </w:rPr>
+        <w:t>.</w:t>
+      </w:r>
+      <w:r>
+        <w:rPr>
+          <w:rFonts w:ascii="Consolas" w:eastAsia="Times New Roman" w:hAnsi="Consolas" w:cs="Times New Roman"/>
+          <w:color w:val="9CDCFE"/>
+          <w:sz w:val="21"/>
+          <w:szCs w:val="21"/>
+          <w:lang w:eastAsia="en-IN"/>
+        </w:rPr>
+        <w:t>allow_all</w:t>
+      </w:r>
+      <w:r>
+        <w:rPr>
+          <w:rFonts w:ascii="Consolas" w:eastAsia="Times New Roman" w:hAnsi="Consolas" w:cs="Times New Roman"/>
+          <w:color w:val="D4D4D4"/>
+          <w:sz w:val="21"/>
+          <w:szCs w:val="21"/>
+          <w:lang w:eastAsia="en-IN"/>
+        </w:rPr>
+        <w:t>.</w:t>
+      </w:r>
+      <w:r>
+        <w:rPr>
+          <w:rFonts w:ascii="Consolas" w:eastAsia="Times New Roman" w:hAnsi="Consolas" w:cs="Times New Roman"/>
+          <w:color w:val="9CDCFE"/>
+          <w:sz w:val="21"/>
+          <w:szCs w:val="21"/>
+          <w:lang w:eastAsia="en-IN"/>
+        </w:rPr>
+        <w:t>id</w:t>
+      </w:r>
+      <w:r>
+        <w:rPr>
+          <w:rFonts w:ascii="Consolas" w:eastAsia="Times New Roman" w:hAnsi="Consolas" w:cs="Times New Roman"/>
+          <w:color w:val="569CD6"/>
+          <w:sz w:val="21"/>
+          <w:szCs w:val="21"/>
+          <w:lang w:eastAsia="en-IN"/>
+        </w:rPr>
+        <w:t>}</w:t>
+      </w:r>
+      <w:r>
+        <w:rPr>
+          <w:rFonts w:ascii="Consolas" w:eastAsia="Times New Roman" w:hAnsi="Consolas" w:cs="Times New Roman"/>
+          <w:color w:val="CE9178"/>
+          <w:sz w:val="21"/>
+          <w:szCs w:val="21"/>
+          <w:lang w:eastAsia="en-IN"/>
+        </w:rPr>
+        <w:t>"</w:t>
+      </w:r>
+      <w:r>
+        <w:rPr>
+          <w:rFonts w:ascii="Consolas" w:eastAsia="Times New Roman" w:hAnsi="Consolas" w:cs="Times New Roman"/>
+          <w:color w:val="D4D4D4"/>
+          <w:sz w:val="21"/>
+          <w:szCs w:val="21"/>
+          <w:lang w:eastAsia="en-IN"/>
+        </w:rPr>
+        <w:t>]</w:t>
+      </w:r>
+    </w:p>
+    <w:p>
+      <w:pPr>
+        <w:shd w:val="clear" w:color="auto" w:fill="1E1E1E"/>
+        <w:spacing w:after="0" w:line="285" w:lineRule="atLeast"/>
+        <w:rPr>
+          <w:rFonts w:ascii="Consolas" w:eastAsia="Times New Roman" w:hAnsi="Consolas" w:cs="Times New Roman"/>
+          <w:color w:val="D4D4D4"/>
+          <w:sz w:val="21"/>
+          <w:szCs w:val="21"/>
+          <w:lang w:eastAsia="en-IN"/>
+        </w:rPr>
+      </w:pPr>
+      <w:r>
+        <w:rPr>
+          <w:rFonts w:ascii="Consolas" w:eastAsia="Times New Roman" w:hAnsi="Consolas" w:cs="Times New Roman"/>
+          <w:color w:val="D4D4D4"/>
+          <w:sz w:val="21"/>
+          <w:szCs w:val="21"/>
+          <w:lang w:eastAsia="en-IN"/>
+        </w:rPr>
+        <w:t xml:space="preserve">  </w:t>
+      </w:r>
+      <w:proofErr w:type="spellStart"/>
+      <w:r>
+        <w:rPr>
+          <w:rFonts w:ascii="Consolas" w:eastAsia="Times New Roman" w:hAnsi="Consolas" w:cs="Times New Roman"/>
+          <w:color w:val="9CDCFE"/>
+          <w:sz w:val="21"/>
+          <w:szCs w:val="21"/>
+          <w:lang w:eastAsia="en-IN"/>
+        </w:rPr>
+        <w:t>associate_public_ip_address</w:t>
+      </w:r>
+      <w:proofErr w:type="spellEnd"/>
+      <w:r>
+        <w:rPr>
+          <w:rFonts w:ascii="Consolas" w:eastAsia="Times New Roman" w:hAnsi="Consolas" w:cs="Times New Roman"/>
+          <w:color w:val="9CDCFE"/>
+          <w:sz w:val="21"/>
+          <w:szCs w:val="21"/>
+          <w:lang w:eastAsia="en-IN"/>
+        </w:rPr>
+        <w:t xml:space="preserve"> </w:t>
+      </w:r>
+      <w:r>
+        <w:rPr>
+          <w:rFonts w:ascii="Consolas" w:eastAsia="Times New Roman" w:hAnsi="Consolas" w:cs="Times New Roman"/>
+          <w:color w:val="D4D4D4"/>
+          <w:sz w:val="21"/>
+          <w:szCs w:val="21"/>
+          <w:lang w:eastAsia="en-IN"/>
+        </w:rPr>
+        <w:t>=</w:t>
+      </w:r>
+      <w:r>
+        <w:rPr>
+          <w:rFonts w:ascii="Consolas" w:eastAsia="Times New Roman" w:hAnsi="Consolas" w:cs="Times New Roman"/>
+          <w:color w:val="9CDCFE"/>
+          <w:sz w:val="21"/>
+          <w:szCs w:val="21"/>
+          <w:lang w:eastAsia="en-IN"/>
+        </w:rPr>
+        <w:t xml:space="preserve"> </w:t>
+      </w:r>
+      <w:r>
+        <w:rPr>
+          <w:rFonts w:ascii="Consolas" w:eastAsia="Times New Roman" w:hAnsi="Consolas" w:cs="Times New Roman"/>
+          <w:color w:val="C586C0"/>
+          <w:sz w:val="21"/>
+          <w:szCs w:val="21"/>
+          <w:lang w:eastAsia="en-IN"/>
+        </w:rPr>
+        <w:t>true</w:t>
+      </w:r>
+    </w:p>
+    <w:p>
+      <w:pPr>
+        <w:shd w:val="clear" w:color="auto" w:fill="1E1E1E"/>
+        <w:spacing w:after="0" w:line="285" w:lineRule="atLeast"/>
+        <w:rPr>
+          <w:rFonts w:ascii="Consolas" w:eastAsia="Times New Roman" w:hAnsi="Consolas" w:cs="Times New Roman"/>
+          <w:color w:val="D4D4D4"/>
+          <w:sz w:val="21"/>
+          <w:szCs w:val="21"/>
+          <w:lang w:eastAsia="en-IN"/>
+        </w:rPr>
+      </w:pPr>
+      <w:r>
+        <w:rPr>
+          <w:rFonts w:ascii="Consolas" w:eastAsia="Times New Roman" w:hAnsi="Consolas" w:cs="Times New Roman"/>
+          <w:color w:val="D4D4D4"/>
+          <w:sz w:val="21"/>
+          <w:szCs w:val="21"/>
+          <w:lang w:eastAsia="en-IN"/>
+        </w:rPr>
+        <w:t xml:space="preserve">  </w:t>
+      </w:r>
+      <w:r>
+        <w:rPr>
+          <w:rFonts w:ascii="Consolas" w:eastAsia="Times New Roman" w:hAnsi="Consolas" w:cs="Times New Roman"/>
+          <w:color w:val="9CDCFE"/>
+          <w:sz w:val="21"/>
+          <w:szCs w:val="21"/>
+          <w:lang w:eastAsia="en-IN"/>
+        </w:rPr>
+        <w:t xml:space="preserve">tags </w:t>
+      </w:r>
+      <w:r>
+        <w:rPr>
+          <w:rFonts w:ascii="Consolas" w:eastAsia="Times New Roman" w:hAnsi="Consolas" w:cs="Times New Roman"/>
+          <w:color w:val="D4D4D4"/>
+          <w:sz w:val="21"/>
+          <w:szCs w:val="21"/>
+          <w:lang w:eastAsia="en-IN"/>
+        </w:rPr>
+        <w:t>=</w:t>
+      </w:r>
+      <w:r>
+        <w:rPr>
+          <w:rFonts w:ascii="Consolas" w:eastAsia="Times New Roman" w:hAnsi="Consolas" w:cs="Times New Roman"/>
+          <w:color w:val="9CDCFE"/>
+          <w:sz w:val="21"/>
+          <w:szCs w:val="21"/>
+          <w:lang w:eastAsia="en-IN"/>
+        </w:rPr>
+        <w:t xml:space="preserve"> </w:t>
+      </w:r>
+      <w:r>
+        <w:rPr>
+          <w:rFonts w:ascii="Consolas" w:eastAsia="Times New Roman" w:hAnsi="Consolas" w:cs="Times New Roman"/>
+          <w:color w:val="D4D4D4"/>
+          <w:sz w:val="21"/>
+          <w:szCs w:val="21"/>
+          <w:lang w:eastAsia="en-IN"/>
+        </w:rPr>
+        <w:t>{</w:t>
+      </w:r>
+    </w:p>
+    <w:p>
+      <w:pPr>
+        <w:shd w:val="clear" w:color="auto" w:fill="1E1E1E"/>
+        <w:spacing w:after="0" w:line="285" w:lineRule="atLeast"/>
+        <w:rPr>
+          <w:rFonts w:ascii="Consolas" w:eastAsia="Times New Roman" w:hAnsi="Consolas" w:cs="Times New Roman"/>
+          <w:color w:val="D4D4D4"/>
+          <w:sz w:val="21"/>
+          <w:szCs w:val="21"/>
+          <w:lang w:eastAsia="en-IN"/>
+        </w:rPr>
+      </w:pPr>
+      <w:r>
+        <w:rPr>
+          <w:rFonts w:ascii="Consolas" w:eastAsia="Times New Roman" w:hAnsi="Consolas" w:cs="Times New Roman"/>
+          <w:color w:val="D4D4D4"/>
+          <w:sz w:val="21"/>
+          <w:szCs w:val="21"/>
+          <w:lang w:eastAsia="en-IN"/>
+        </w:rPr>
+        <w:t xml:space="preserve">    </w:t>
+      </w:r>
+      <w:r>
+        <w:rPr>
+          <w:rFonts w:ascii="Consolas" w:eastAsia="Times New Roman" w:hAnsi="Consolas" w:cs="Times New Roman"/>
+          <w:color w:val="9CDCFE"/>
+          <w:sz w:val="21"/>
+          <w:szCs w:val="21"/>
+          <w:lang w:eastAsia="en-IN"/>
+        </w:rPr>
+        <w:t>Name</w:t>
+      </w:r>
+      <w:r>
+        <w:rPr>
+          <w:rFonts w:ascii="Consolas" w:eastAsia="Times New Roman" w:hAnsi="Consolas" w:cs="Times New Roman"/>
+          <w:color w:val="D4D4D4"/>
+          <w:sz w:val="21"/>
+          <w:szCs w:val="21"/>
+          <w:lang w:eastAsia="en-IN"/>
+        </w:rPr>
+        <w:t xml:space="preserve">        = </w:t>
+      </w:r>
+      <w:r>
+        <w:rPr>
+          <w:rFonts w:ascii="Consolas" w:eastAsia="Times New Roman" w:hAnsi="Consolas" w:cs="Times New Roman"/>
+          <w:color w:val="CE9178"/>
+          <w:sz w:val="21"/>
+          <w:szCs w:val="21"/>
+          <w:lang w:eastAsia="en-IN"/>
+        </w:rPr>
+        <w:t>"</w:t>
+      </w:r>
+      <w:r>
+        <w:rPr>
+          <w:rFonts w:ascii="Consolas" w:eastAsia="Times New Roman" w:hAnsi="Consolas" w:cs="Times New Roman"/>
+          <w:color w:val="569CD6"/>
+          <w:sz w:val="21"/>
+          <w:szCs w:val="21"/>
+          <w:lang w:eastAsia="en-IN"/>
+        </w:rPr>
+        <w:t>${</w:t>
+      </w:r>
+      <w:proofErr w:type="spellStart"/>
+      <w:r>
+        <w:rPr>
+          <w:rFonts w:ascii="Consolas" w:eastAsia="Times New Roman" w:hAnsi="Consolas" w:cs="Times New Roman"/>
+          <w:color w:val="9CDCFE"/>
+          <w:sz w:val="21"/>
+          <w:szCs w:val="21"/>
+          <w:lang w:eastAsia="en-IN"/>
+        </w:rPr>
+        <w:t>var</w:t>
+      </w:r>
+      <w:r>
+        <w:rPr>
+          <w:rFonts w:ascii="Consolas" w:eastAsia="Times New Roman" w:hAnsi="Consolas" w:cs="Times New Roman"/>
+          <w:color w:val="D4D4D4"/>
+          <w:sz w:val="21"/>
+          <w:szCs w:val="21"/>
+          <w:lang w:eastAsia="en-IN"/>
+        </w:rPr>
+        <w:t>.</w:t>
+      </w:r>
+      <w:r>
+        <w:rPr>
+          <w:rFonts w:ascii="Consolas" w:eastAsia="Times New Roman" w:hAnsi="Consolas" w:cs="Times New Roman"/>
+          <w:color w:val="9CDCFE"/>
+          <w:sz w:val="21"/>
+          <w:szCs w:val="21"/>
+          <w:lang w:eastAsia="en-IN"/>
+        </w:rPr>
+        <w:t>vpc_name</w:t>
+      </w:r>
+      <w:proofErr w:type="spellEnd"/>
+      <w:r>
+        <w:rPr>
+          <w:rFonts w:ascii="Consolas" w:eastAsia="Times New Roman" w:hAnsi="Consolas" w:cs="Times New Roman"/>
+          <w:color w:val="569CD6"/>
+          <w:sz w:val="21"/>
+          <w:szCs w:val="21"/>
+          <w:lang w:eastAsia="en-IN"/>
+        </w:rPr>
+        <w:t>}</w:t>
+      </w:r>
+      <w:r>
+        <w:rPr>
+          <w:rFonts w:ascii="Consolas" w:eastAsia="Times New Roman" w:hAnsi="Consolas" w:cs="Times New Roman"/>
+          <w:color w:val="CE9178"/>
+          <w:sz w:val="21"/>
+          <w:szCs w:val="21"/>
+          <w:lang w:eastAsia="en-IN"/>
+        </w:rPr>
+        <w:t>-Private-Server-</w:t>
+      </w:r>
+      <w:r>
+        <w:rPr>
+          <w:rFonts w:ascii="Consolas" w:eastAsia="Times New Roman" w:hAnsi="Consolas" w:cs="Times New Roman"/>
+          <w:color w:val="569CD6"/>
+          <w:sz w:val="21"/>
+          <w:szCs w:val="21"/>
+          <w:lang w:eastAsia="en-IN"/>
+        </w:rPr>
+        <w:t>${</w:t>
+      </w:r>
+      <w:r>
+        <w:rPr>
+          <w:rFonts w:ascii="Consolas" w:eastAsia="Times New Roman" w:hAnsi="Consolas" w:cs="Times New Roman"/>
+          <w:color w:val="9CDCFE"/>
+          <w:sz w:val="21"/>
+          <w:szCs w:val="21"/>
+          <w:lang w:eastAsia="en-IN"/>
+        </w:rPr>
+        <w:t>count</w:t>
+      </w:r>
+      <w:r>
+        <w:rPr>
+          <w:rFonts w:ascii="Consolas" w:eastAsia="Times New Roman" w:hAnsi="Consolas" w:cs="Times New Roman"/>
+          <w:color w:val="D4D4D4"/>
+          <w:sz w:val="21"/>
+          <w:szCs w:val="21"/>
+          <w:lang w:eastAsia="en-IN"/>
+        </w:rPr>
+        <w:t>.</w:t>
+      </w:r>
+      <w:r>
+        <w:rPr>
+          <w:rFonts w:ascii="Consolas" w:eastAsia="Times New Roman" w:hAnsi="Consolas" w:cs="Times New Roman"/>
+          <w:color w:val="9CDCFE"/>
+          <w:sz w:val="21"/>
+          <w:szCs w:val="21"/>
+          <w:lang w:eastAsia="en-IN"/>
+        </w:rPr>
+        <w:t>index</w:t>
+      </w:r>
+      <w:r>
+        <w:rPr>
+          <w:rFonts w:ascii="Consolas" w:eastAsia="Times New Roman" w:hAnsi="Consolas" w:cs="Times New Roman"/>
+          <w:color w:val="CE9178"/>
+          <w:sz w:val="21"/>
+          <w:szCs w:val="21"/>
+          <w:lang w:eastAsia="en-IN"/>
+        </w:rPr>
+        <w:t xml:space="preserve"> </w:t>
+      </w:r>
+      <w:r>
+        <w:rPr>
+          <w:rFonts w:ascii="Consolas" w:eastAsia="Times New Roman" w:hAnsi="Consolas" w:cs="Times New Roman"/>
+          <w:color w:val="D4D4D4"/>
+          <w:sz w:val="21"/>
+          <w:szCs w:val="21"/>
+          <w:lang w:eastAsia="en-IN"/>
+        </w:rPr>
+        <w:t>+</w:t>
+      </w:r>
+      <w:r>
+        <w:rPr>
+          <w:rFonts w:ascii="Consolas" w:eastAsia="Times New Roman" w:hAnsi="Consolas" w:cs="Times New Roman"/>
+          <w:color w:val="CE9178"/>
+          <w:sz w:val="21"/>
+          <w:szCs w:val="21"/>
+          <w:lang w:eastAsia="en-IN"/>
+        </w:rPr>
+        <w:t xml:space="preserve"> </w:t>
+      </w:r>
+      <w:r>
+        <w:rPr>
+          <w:rFonts w:ascii="Consolas" w:eastAsia="Times New Roman" w:hAnsi="Consolas" w:cs="Times New Roman"/>
+          <w:color w:val="B5CEA8"/>
+          <w:sz w:val="21"/>
+          <w:szCs w:val="21"/>
+          <w:lang w:eastAsia="en-IN"/>
+        </w:rPr>
+        <w:t>1</w:t>
+      </w:r>
+      <w:r>
+        <w:rPr>
+          <w:rFonts w:ascii="Consolas" w:eastAsia="Times New Roman" w:hAnsi="Consolas" w:cs="Times New Roman"/>
+          <w:color w:val="569CD6"/>
+          <w:sz w:val="21"/>
+          <w:szCs w:val="21"/>
+          <w:lang w:eastAsia="en-IN"/>
+        </w:rPr>
+        <w:t>}</w:t>
+      </w:r>
+      <w:r>
+        <w:rPr>
+          <w:rFonts w:ascii="Consolas" w:eastAsia="Times New Roman" w:hAnsi="Consolas" w:cs="Times New Roman"/>
+          <w:color w:val="CE9178"/>
+          <w:sz w:val="21"/>
+          <w:szCs w:val="21"/>
+          <w:lang w:eastAsia="en-IN"/>
+        </w:rPr>
+        <w:t>"</w:t>
+      </w:r>
+    </w:p>
+    <w:p>
+      <w:pPr>
+        <w:shd w:val="clear" w:color="auto" w:fill="1E1E1E"/>
+        <w:spacing w:after="0" w:line="285" w:lineRule="atLeast"/>
+        <w:rPr>
+          <w:rFonts w:ascii="Consolas" w:eastAsia="Times New Roman" w:hAnsi="Consolas" w:cs="Times New Roman"/>
+          <w:color w:val="D4D4D4"/>
+          <w:sz w:val="21"/>
+          <w:szCs w:val="21"/>
+          <w:lang w:eastAsia="en-IN"/>
+        </w:rPr>
+      </w:pPr>
+      <w:r>
+        <w:rPr>
+          <w:rFonts w:ascii="Consolas" w:eastAsia="Times New Roman" w:hAnsi="Consolas" w:cs="Times New Roman"/>
+          <w:color w:val="D4D4D4"/>
+          <w:sz w:val="21"/>
+          <w:szCs w:val="21"/>
+          <w:lang w:eastAsia="en-IN"/>
+        </w:rPr>
+        <w:t xml:space="preserve">    </w:t>
+      </w:r>
+      <w:proofErr w:type="spellStart"/>
+      <w:r>
+        <w:rPr>
+          <w:rFonts w:ascii="Consolas" w:eastAsia="Times New Roman" w:hAnsi="Consolas" w:cs="Times New Roman"/>
+          <w:color w:val="9CDCFE"/>
+          <w:sz w:val="21"/>
+          <w:szCs w:val="21"/>
+          <w:lang w:eastAsia="en-IN"/>
+        </w:rPr>
+        <w:t>Deployed_by</w:t>
+      </w:r>
+      <w:proofErr w:type="spellEnd"/>
+      <w:r>
+        <w:rPr>
+          <w:rFonts w:ascii="Consolas" w:eastAsia="Times New Roman" w:hAnsi="Consolas" w:cs="Times New Roman"/>
+          <w:color w:val="D4D4D4"/>
+          <w:sz w:val="21"/>
+          <w:szCs w:val="21"/>
+          <w:lang w:eastAsia="en-IN"/>
+        </w:rPr>
+        <w:t xml:space="preserve"> = </w:t>
+      </w:r>
+      <w:proofErr w:type="spellStart"/>
+      <w:r>
+        <w:rPr>
+          <w:rFonts w:ascii="Consolas" w:eastAsia="Times New Roman" w:hAnsi="Consolas" w:cs="Times New Roman"/>
+          <w:color w:val="9CDCFE"/>
+          <w:sz w:val="21"/>
+          <w:szCs w:val="21"/>
+          <w:lang w:eastAsia="en-IN"/>
+        </w:rPr>
+        <w:t>local</w:t>
+      </w:r>
+      <w:r>
+        <w:rPr>
+          <w:rFonts w:ascii="Consolas" w:eastAsia="Times New Roman" w:hAnsi="Consolas" w:cs="Times New Roman"/>
+          <w:color w:val="D4D4D4"/>
+          <w:sz w:val="21"/>
+          <w:szCs w:val="21"/>
+          <w:lang w:eastAsia="en-IN"/>
+        </w:rPr>
+        <w:t>.</w:t>
+      </w:r>
+      <w:r>
+        <w:rPr>
+          <w:rFonts w:ascii="Consolas" w:eastAsia="Times New Roman" w:hAnsi="Consolas" w:cs="Times New Roman"/>
+          <w:color w:val="9CDCFE"/>
+          <w:sz w:val="21"/>
+          <w:szCs w:val="21"/>
+          <w:lang w:eastAsia="en-IN"/>
+        </w:rPr>
+        <w:t>Deployed_by</w:t>
+      </w:r>
+      <w:proofErr w:type="spellEnd"/>
+    </w:p>
+    <w:p>
+      <w:pPr>
+        <w:shd w:val="clear" w:color="auto" w:fill="1E1E1E"/>
+        <w:spacing w:after="0" w:line="285" w:lineRule="atLeast"/>
+        <w:rPr>
+          <w:rFonts w:ascii="Consolas" w:eastAsia="Times New Roman" w:hAnsi="Consolas" w:cs="Times New Roman"/>
+          <w:color w:val="D4D4D4"/>
+          <w:sz w:val="21"/>
+          <w:szCs w:val="21"/>
+          <w:lang w:eastAsia="en-IN"/>
+        </w:rPr>
+      </w:pPr>
+      <w:r>
+        <w:rPr>
+          <w:rFonts w:ascii="Consolas" w:eastAsia="Times New Roman" w:hAnsi="Consolas" w:cs="Times New Roman"/>
+          <w:color w:val="D4D4D4"/>
+          <w:sz w:val="21"/>
+          <w:szCs w:val="21"/>
+          <w:lang w:eastAsia="en-IN"/>
+        </w:rPr>
+        <w:t xml:space="preserve">    </w:t>
+      </w:r>
+      <w:r>
+        <w:rPr>
+          <w:rFonts w:ascii="Consolas" w:eastAsia="Times New Roman" w:hAnsi="Consolas" w:cs="Times New Roman"/>
+          <w:color w:val="9CDCFE"/>
+          <w:sz w:val="21"/>
+          <w:szCs w:val="21"/>
+          <w:lang w:eastAsia="en-IN"/>
+        </w:rPr>
+        <w:t>owner</w:t>
+      </w:r>
+      <w:r>
+        <w:rPr>
+          <w:rFonts w:ascii="Consolas" w:eastAsia="Times New Roman" w:hAnsi="Consolas" w:cs="Times New Roman"/>
+          <w:color w:val="D4D4D4"/>
+          <w:sz w:val="21"/>
+          <w:szCs w:val="21"/>
+          <w:lang w:eastAsia="en-IN"/>
+        </w:rPr>
+        <w:t xml:space="preserve">       = </w:t>
+      </w:r>
+      <w:proofErr w:type="spellStart"/>
+      <w:r>
+        <w:rPr>
+          <w:rFonts w:ascii="Consolas" w:eastAsia="Times New Roman" w:hAnsi="Consolas" w:cs="Times New Roman"/>
+          <w:color w:val="9CDCFE"/>
+          <w:sz w:val="21"/>
+          <w:szCs w:val="21"/>
+          <w:lang w:eastAsia="en-IN"/>
+        </w:rPr>
+        <w:t>local</w:t>
+      </w:r>
+      <w:r>
+        <w:rPr>
+          <w:rFonts w:ascii="Consolas" w:eastAsia="Times New Roman" w:hAnsi="Consolas" w:cs="Times New Roman"/>
+          <w:color w:val="D4D4D4"/>
+          <w:sz w:val="21"/>
+          <w:szCs w:val="21"/>
+          <w:lang w:eastAsia="en-IN"/>
+        </w:rPr>
+        <w:t>.</w:t>
+      </w:r>
+      <w:r>
+        <w:rPr>
+          <w:rFonts w:ascii="Consolas" w:eastAsia="Times New Roman" w:hAnsi="Consolas" w:cs="Times New Roman"/>
+          <w:color w:val="9CDCFE"/>
+          <w:sz w:val="21"/>
+          <w:szCs w:val="21"/>
+          <w:lang w:eastAsia="en-IN"/>
+        </w:rPr>
+        <w:t>owner</w:t>
+      </w:r>
+      <w:proofErr w:type="spellEnd"/>
+    </w:p>
+    <w:p>
+      <w:pPr>
+        <w:shd w:val="clear" w:color="auto" w:fill="1E1E1E"/>
+        <w:spacing w:after="0" w:line="285" w:lineRule="atLeast"/>
+        <w:rPr>
+          <w:rFonts w:ascii="Consolas" w:eastAsia="Times New Roman" w:hAnsi="Consolas" w:cs="Times New Roman"/>
+          <w:color w:val="D4D4D4"/>
+          <w:sz w:val="21"/>
+          <w:szCs w:val="21"/>
+          <w:lang w:eastAsia="en-IN"/>
+        </w:rPr>
+      </w:pPr>
+      <w:r>
+        <w:rPr>
+          <w:rFonts w:ascii="Consolas" w:eastAsia="Times New Roman" w:hAnsi="Consolas" w:cs="Times New Roman"/>
+          <w:color w:val="D4D4D4"/>
+          <w:sz w:val="21"/>
+          <w:szCs w:val="21"/>
+          <w:lang w:eastAsia="en-IN"/>
+        </w:rPr>
+        <w:t xml:space="preserve">    </w:t>
+      </w:r>
+      <w:proofErr w:type="spellStart"/>
+      <w:r>
+        <w:rPr>
+          <w:rFonts w:ascii="Consolas" w:eastAsia="Times New Roman" w:hAnsi="Consolas" w:cs="Times New Roman"/>
+          <w:color w:val="9CDCFE"/>
+          <w:sz w:val="21"/>
+          <w:szCs w:val="21"/>
+          <w:lang w:eastAsia="en-IN"/>
+        </w:rPr>
+        <w:t>costcenter</w:t>
+      </w:r>
+      <w:proofErr w:type="spellEnd"/>
+      <w:r>
+        <w:rPr>
+          <w:rFonts w:ascii="Consolas" w:eastAsia="Times New Roman" w:hAnsi="Consolas" w:cs="Times New Roman"/>
+          <w:color w:val="D4D4D4"/>
+          <w:sz w:val="21"/>
+          <w:szCs w:val="21"/>
+          <w:lang w:eastAsia="en-IN"/>
+        </w:rPr>
+        <w:t xml:space="preserve">  = </w:t>
+      </w:r>
+      <w:proofErr w:type="spellStart"/>
+      <w:r>
+        <w:rPr>
+          <w:rFonts w:ascii="Consolas" w:eastAsia="Times New Roman" w:hAnsi="Consolas" w:cs="Times New Roman"/>
+          <w:color w:val="9CDCFE"/>
+          <w:sz w:val="21"/>
+          <w:szCs w:val="21"/>
+          <w:lang w:eastAsia="en-IN"/>
+        </w:rPr>
+        <w:t>local</w:t>
+      </w:r>
+      <w:r>
+        <w:rPr>
+          <w:rFonts w:ascii="Consolas" w:eastAsia="Times New Roman" w:hAnsi="Consolas" w:cs="Times New Roman"/>
+          <w:color w:val="D4D4D4"/>
+          <w:sz w:val="21"/>
+          <w:szCs w:val="21"/>
+          <w:lang w:eastAsia="en-IN"/>
+        </w:rPr>
+        <w:t>.</w:t>
+      </w:r>
+      <w:r>
+        <w:rPr>
+          <w:rFonts w:ascii="Consolas" w:eastAsia="Times New Roman" w:hAnsi="Consolas" w:cs="Times New Roman"/>
+          <w:color w:val="9CDCFE"/>
+          <w:sz w:val="21"/>
+          <w:szCs w:val="21"/>
+          <w:lang w:eastAsia="en-IN"/>
+        </w:rPr>
+        <w:t>costcenter</w:t>
+      </w:r>
+      <w:proofErr w:type="spellEnd"/>
+    </w:p>
+    <w:p>
+      <w:pPr>
+        <w:shd w:val="clear" w:color="auto" w:fill="1E1E1E"/>
+        <w:spacing w:after="0" w:line="285" w:lineRule="atLeast"/>
+        <w:rPr>
+          <w:rFonts w:ascii="Consolas" w:eastAsia="Times New Roman" w:hAnsi="Consolas" w:cs="Times New Roman"/>
+          <w:color w:val="D4D4D4"/>
+          <w:sz w:val="21"/>
+          <w:szCs w:val="21"/>
+          <w:lang w:eastAsia="en-IN"/>
+        </w:rPr>
+      </w:pPr>
+      <w:r>
+        <w:rPr>
+          <w:rFonts w:ascii="Consolas" w:eastAsia="Times New Roman" w:hAnsi="Consolas" w:cs="Times New Roman"/>
+          <w:color w:val="D4D4D4"/>
+          <w:sz w:val="21"/>
+          <w:szCs w:val="21"/>
+          <w:lang w:eastAsia="en-IN"/>
+        </w:rPr>
+        <w:t xml:space="preserve">    </w:t>
+      </w:r>
+      <w:proofErr w:type="spellStart"/>
+      <w:r>
+        <w:rPr>
+          <w:rFonts w:ascii="Consolas" w:eastAsia="Times New Roman" w:hAnsi="Consolas" w:cs="Times New Roman"/>
+          <w:color w:val="9CDCFE"/>
+          <w:sz w:val="21"/>
+          <w:szCs w:val="21"/>
+          <w:lang w:eastAsia="en-IN"/>
+        </w:rPr>
+        <w:t>TeamDL</w:t>
+      </w:r>
+      <w:proofErr w:type="spellEnd"/>
+      <w:r>
+        <w:rPr>
+          <w:rFonts w:ascii="Consolas" w:eastAsia="Times New Roman" w:hAnsi="Consolas" w:cs="Times New Roman"/>
+          <w:color w:val="D4D4D4"/>
+          <w:sz w:val="21"/>
+          <w:szCs w:val="21"/>
+          <w:lang w:eastAsia="en-IN"/>
+        </w:rPr>
+        <w:t xml:space="preserve">      = </w:t>
+      </w:r>
+      <w:proofErr w:type="spellStart"/>
+      <w:r>
+        <w:rPr>
+          <w:rFonts w:ascii="Consolas" w:eastAsia="Times New Roman" w:hAnsi="Consolas" w:cs="Times New Roman"/>
+          <w:color w:val="9CDCFE"/>
+          <w:sz w:val="21"/>
+          <w:szCs w:val="21"/>
+          <w:lang w:eastAsia="en-IN"/>
+        </w:rPr>
+        <w:t>local</w:t>
+      </w:r>
+      <w:r>
+        <w:rPr>
+          <w:rFonts w:ascii="Consolas" w:eastAsia="Times New Roman" w:hAnsi="Consolas" w:cs="Times New Roman"/>
+          <w:color w:val="D4D4D4"/>
+          <w:sz w:val="21"/>
+          <w:szCs w:val="21"/>
+          <w:lang w:eastAsia="en-IN"/>
+        </w:rPr>
+        <w:t>.</w:t>
+      </w:r>
+      <w:r>
+        <w:rPr>
+          <w:rFonts w:ascii="Consolas" w:eastAsia="Times New Roman" w:hAnsi="Consolas" w:cs="Times New Roman"/>
+          <w:color w:val="9CDCFE"/>
+          <w:sz w:val="21"/>
+          <w:szCs w:val="21"/>
+          <w:lang w:eastAsia="en-IN"/>
+        </w:rPr>
+        <w:t>TeamDL</w:t>
+      </w:r>
+      <w:proofErr w:type="spellEnd"/>
+    </w:p>
+    <w:p>
+      <w:pPr>
+        <w:shd w:val="clear" w:color="auto" w:fill="1E1E1E"/>
+        <w:spacing w:after="0" w:line="285" w:lineRule="atLeast"/>
+        <w:rPr>
+          <w:rFonts w:ascii="Consolas" w:eastAsia="Times New Roman" w:hAnsi="Consolas" w:cs="Times New Roman"/>
+          <w:color w:val="D4D4D4"/>
+          <w:sz w:val="21"/>
+          <w:szCs w:val="21"/>
+          <w:lang w:eastAsia="en-IN"/>
+        </w:rPr>
+      </w:pPr>
+      <w:r>
+        <w:rPr>
+          <w:rFonts w:ascii="Consolas" w:eastAsia="Times New Roman" w:hAnsi="Consolas" w:cs="Times New Roman"/>
+          <w:color w:val="D4D4D4"/>
+          <w:sz w:val="21"/>
+          <w:szCs w:val="21"/>
+          <w:lang w:eastAsia="en-IN"/>
+        </w:rPr>
+        <w:t xml:space="preserve">    </w:t>
+      </w:r>
+      <w:r>
+        <w:rPr>
+          <w:rFonts w:ascii="Consolas" w:eastAsia="Times New Roman" w:hAnsi="Consolas" w:cs="Times New Roman"/>
+          <w:color w:val="9CDCFE"/>
+          <w:sz w:val="21"/>
+          <w:szCs w:val="21"/>
+          <w:lang w:eastAsia="en-IN"/>
+        </w:rPr>
+        <w:t>environment</w:t>
+      </w:r>
+      <w:r>
+        <w:rPr>
+          <w:rFonts w:ascii="Consolas" w:eastAsia="Times New Roman" w:hAnsi="Consolas" w:cs="Times New Roman"/>
+          <w:color w:val="D4D4D4"/>
+          <w:sz w:val="21"/>
+          <w:szCs w:val="21"/>
+          <w:lang w:eastAsia="en-IN"/>
+        </w:rPr>
+        <w:t xml:space="preserve"> = </w:t>
+      </w:r>
+      <w:r>
+        <w:rPr>
+          <w:rFonts w:ascii="Consolas" w:eastAsia="Times New Roman" w:hAnsi="Consolas" w:cs="Times New Roman"/>
+          <w:color w:val="CE9178"/>
+          <w:sz w:val="21"/>
+          <w:szCs w:val="21"/>
+          <w:lang w:eastAsia="en-IN"/>
+        </w:rPr>
+        <w:t>"</w:t>
+      </w:r>
+      <w:r>
+        <w:rPr>
+          <w:rFonts w:ascii="Consolas" w:eastAsia="Times New Roman" w:hAnsi="Consolas" w:cs="Times New Roman"/>
+          <w:color w:val="569CD6"/>
+          <w:sz w:val="21"/>
+          <w:szCs w:val="21"/>
+          <w:lang w:eastAsia="en-IN"/>
+        </w:rPr>
+        <w:t>${</w:t>
+      </w:r>
+      <w:proofErr w:type="spellStart"/>
+      <w:r>
+        <w:rPr>
+          <w:rFonts w:ascii="Consolas" w:eastAsia="Times New Roman" w:hAnsi="Consolas" w:cs="Times New Roman"/>
+          <w:color w:val="9CDCFE"/>
+          <w:sz w:val="21"/>
+          <w:szCs w:val="21"/>
+          <w:lang w:eastAsia="en-IN"/>
+        </w:rPr>
+        <w:t>var</w:t>
+      </w:r>
+      <w:r>
+        <w:rPr>
+          <w:rFonts w:ascii="Consolas" w:eastAsia="Times New Roman" w:hAnsi="Consolas" w:cs="Times New Roman"/>
+          <w:color w:val="D4D4D4"/>
+          <w:sz w:val="21"/>
+          <w:szCs w:val="21"/>
+          <w:lang w:eastAsia="en-IN"/>
+        </w:rPr>
+        <w:t>.</w:t>
+      </w:r>
+      <w:r>
+        <w:rPr>
+          <w:rFonts w:ascii="Consolas" w:eastAsia="Times New Roman" w:hAnsi="Consolas" w:cs="Times New Roman"/>
+          <w:color w:val="9CDCFE"/>
+          <w:sz w:val="21"/>
+          <w:szCs w:val="21"/>
+          <w:lang w:eastAsia="en-IN"/>
+        </w:rPr>
+        <w:t>environment</w:t>
+      </w:r>
+      <w:proofErr w:type="spellEnd"/>
+      <w:r>
+        <w:rPr>
+          <w:rFonts w:ascii="Consolas" w:eastAsia="Times New Roman" w:hAnsi="Consolas" w:cs="Times New Roman"/>
+          <w:color w:val="569CD6"/>
+          <w:sz w:val="21"/>
+          <w:szCs w:val="21"/>
+          <w:lang w:eastAsia="en-IN"/>
+        </w:rPr>
+        <w:t>}</w:t>
+      </w:r>
+      <w:r>
+        <w:rPr>
+          <w:rFonts w:ascii="Consolas" w:eastAsia="Times New Roman" w:hAnsi="Consolas" w:cs="Times New Roman"/>
+          <w:color w:val="CE9178"/>
+          <w:sz w:val="21"/>
+          <w:szCs w:val="21"/>
+          <w:lang w:eastAsia="en-IN"/>
+        </w:rPr>
+        <w:t>"</w:t>
+      </w:r>
+    </w:p>
+    <w:p>
+      <w:pPr>
+        <w:shd w:val="clear" w:color="auto" w:fill="1E1E1E"/>
+        <w:spacing w:after="0" w:line="285" w:lineRule="atLeast"/>
+        <w:rPr>
+          <w:rFonts w:ascii="Consolas" w:eastAsia="Times New Roman" w:hAnsi="Consolas" w:cs="Times New Roman"/>
+          <w:color w:val="D4D4D4"/>
+          <w:sz w:val="21"/>
+          <w:szCs w:val="21"/>
+          <w:lang w:eastAsia="en-IN"/>
+        </w:rPr>
+      </w:pPr>
+      <w:r>
+        <w:rPr>
+          <w:rFonts w:ascii="Consolas" w:eastAsia="Times New Roman" w:hAnsi="Consolas" w:cs="Times New Roman"/>
+          <w:color w:val="D4D4D4"/>
+          <w:sz w:val="21"/>
+          <w:szCs w:val="21"/>
+          <w:lang w:eastAsia="en-IN"/>
+        </w:rPr>
+        <w:t>  }</w:t>
+      </w:r>
+    </w:p>
+    <w:p>
+      <w:pPr>
+        <w:shd w:val="clear" w:color="auto" w:fill="1E1E1E"/>
+        <w:spacing w:after="0" w:line="285" w:lineRule="atLeast"/>
+        <w:rPr>
+          <w:rFonts w:ascii="Consolas" w:eastAsia="Times New Roman" w:hAnsi="Consolas" w:cs="Times New Roman"/>
+          <w:color w:val="D4D4D4"/>
+          <w:sz w:val="21"/>
+          <w:szCs w:val="21"/>
+          <w:lang w:eastAsia="en-IN"/>
+        </w:rPr>
+      </w:pPr>
+      <w:r>
+        <w:rPr>
+          <w:rFonts w:ascii="Consolas" w:eastAsia="Times New Roman" w:hAnsi="Consolas" w:cs="Times New Roman"/>
+          <w:color w:val="D4D4D4"/>
+          <w:sz w:val="21"/>
+          <w:szCs w:val="21"/>
+          <w:lang w:eastAsia="en-IN"/>
+        </w:rPr>
+        <w:t xml:space="preserve">  </w:t>
+      </w:r>
+      <w:proofErr w:type="spellStart"/>
+      <w:r>
+        <w:rPr>
+          <w:rFonts w:ascii="Consolas" w:eastAsia="Times New Roman" w:hAnsi="Consolas" w:cs="Times New Roman"/>
+          <w:color w:val="9CDCFE"/>
+          <w:sz w:val="21"/>
+          <w:szCs w:val="21"/>
+          <w:lang w:eastAsia="en-IN"/>
+        </w:rPr>
+        <w:t>user_data</w:t>
+      </w:r>
+      <w:proofErr w:type="spellEnd"/>
+      <w:r>
+        <w:rPr>
+          <w:rFonts w:ascii="Consolas" w:eastAsia="Times New Roman" w:hAnsi="Consolas" w:cs="Times New Roman"/>
+          <w:color w:val="9CDCFE"/>
+          <w:sz w:val="21"/>
+          <w:szCs w:val="21"/>
+          <w:lang w:eastAsia="en-IN"/>
+        </w:rPr>
+        <w:t xml:space="preserve"> </w:t>
+      </w:r>
+      <w:r>
+        <w:rPr>
+          <w:rFonts w:ascii="Consolas" w:eastAsia="Times New Roman" w:hAnsi="Consolas" w:cs="Times New Roman"/>
+          <w:color w:val="D4D4D4"/>
+          <w:sz w:val="21"/>
+          <w:szCs w:val="21"/>
+          <w:lang w:eastAsia="en-IN"/>
+        </w:rPr>
+        <w:t>=</w:t>
+      </w:r>
+      <w:r>
+        <w:rPr>
+          <w:rFonts w:ascii="Consolas" w:eastAsia="Times New Roman" w:hAnsi="Consolas" w:cs="Times New Roman"/>
+          <w:color w:val="9CDCFE"/>
+          <w:sz w:val="21"/>
+          <w:szCs w:val="21"/>
+          <w:lang w:eastAsia="en-IN"/>
+        </w:rPr>
+        <w:t xml:space="preserve"> </w:t>
+      </w:r>
+      <w:r>
+        <w:rPr>
+          <w:rFonts w:ascii="Consolas" w:eastAsia="Times New Roman" w:hAnsi="Consolas" w:cs="Times New Roman"/>
+          <w:color w:val="D4D4D4"/>
+          <w:sz w:val="21"/>
+          <w:szCs w:val="21"/>
+          <w:lang w:eastAsia="en-IN"/>
+        </w:rPr>
+        <w:t>&lt;&lt;-</w:t>
+      </w:r>
+      <w:r>
+        <w:rPr>
+          <w:rFonts w:ascii="Consolas" w:eastAsia="Times New Roman" w:hAnsi="Consolas" w:cs="Times New Roman"/>
+          <w:color w:val="C586C0"/>
+          <w:sz w:val="21"/>
+          <w:szCs w:val="21"/>
+          <w:lang w:eastAsia="en-IN"/>
+        </w:rPr>
+        <w:t>EOF</w:t>
+      </w:r>
+    </w:p>
+    <w:p>
+      <w:pPr>
+        <w:shd w:val="clear" w:color="auto" w:fill="1E1E1E"/>
+        <w:spacing w:after="0" w:line="285" w:lineRule="atLeast"/>
+        <w:rPr>
+          <w:rFonts w:ascii="Consolas" w:eastAsia="Times New Roman" w:hAnsi="Consolas" w:cs="Times New Roman"/>
+          <w:color w:val="D4D4D4"/>
+          <w:sz w:val="21"/>
+          <w:szCs w:val="21"/>
+          <w:lang w:eastAsia="en-IN"/>
+        </w:rPr>
+      </w:pPr>
+      <w:r>
+        <w:rPr>
+          <w:rFonts w:ascii="Consolas" w:eastAsia="Times New Roman" w:hAnsi="Consolas" w:cs="Times New Roman"/>
+          <w:color w:val="CE9178"/>
+          <w:sz w:val="21"/>
+          <w:szCs w:val="21"/>
+          <w:lang w:eastAsia="en-IN"/>
+        </w:rPr>
+        <w:t>#! /bin/bash</w:t>
+      </w:r>
+    </w:p>
+    <w:p>
+      <w:pPr>
+        <w:shd w:val="clear" w:color="auto" w:fill="1E1E1E"/>
+        <w:spacing w:after="0" w:line="285" w:lineRule="atLeast"/>
+        <w:rPr>
+          <w:rFonts w:ascii="Consolas" w:eastAsia="Times New Roman" w:hAnsi="Consolas" w:cs="Times New Roman"/>
+          <w:color w:val="D4D4D4"/>
+          <w:sz w:val="21"/>
+          <w:szCs w:val="21"/>
+          <w:lang w:eastAsia="en-IN"/>
+        </w:rPr>
+      </w:pPr>
+      <w:r>
+        <w:rPr>
+          <w:rFonts w:ascii="Consolas" w:eastAsia="Times New Roman" w:hAnsi="Consolas" w:cs="Times New Roman"/>
+          <w:color w:val="CE9178"/>
+          <w:sz w:val="21"/>
+          <w:szCs w:val="21"/>
+          <w:lang w:eastAsia="en-IN"/>
+        </w:rPr>
+        <w:t>sudo apt-get update</w:t>
+      </w:r>
+    </w:p>
+    <w:p>
+      <w:pPr>
+        <w:shd w:val="clear" w:color="auto" w:fill="1E1E1E"/>
+        <w:spacing w:after="0" w:line="285" w:lineRule="atLeast"/>
+        <w:rPr>
+          <w:rFonts w:ascii="Consolas" w:eastAsia="Times New Roman" w:hAnsi="Consolas" w:cs="Times New Roman"/>
+          <w:color w:val="D4D4D4"/>
+          <w:sz w:val="21"/>
+          <w:szCs w:val="21"/>
+          <w:lang w:eastAsia="en-IN"/>
+        </w:rPr>
+      </w:pPr>
+      <w:r>
+        <w:rPr>
+          <w:rFonts w:ascii="Consolas" w:eastAsia="Times New Roman" w:hAnsi="Consolas" w:cs="Times New Roman"/>
+          <w:color w:val="CE9178"/>
+          <w:sz w:val="21"/>
+          <w:szCs w:val="21"/>
+          <w:lang w:eastAsia="en-IN"/>
+        </w:rPr>
+        <w:t>sudo apt-get install -y nginx</w:t>
+      </w:r>
+    </w:p>
+    <w:p>
+      <w:pPr>
+        <w:shd w:val="clear" w:color="auto" w:fill="1E1E1E"/>
+        <w:spacing w:after="0" w:line="285" w:lineRule="atLeast"/>
+        <w:rPr>
+          <w:rFonts w:ascii="Consolas" w:eastAsia="Times New Roman" w:hAnsi="Consolas" w:cs="Times New Roman"/>
+          <w:color w:val="D4D4D4"/>
+          <w:sz w:val="21"/>
+          <w:szCs w:val="21"/>
+          <w:lang w:eastAsia="en-IN"/>
+        </w:rPr>
+      </w:pPr>
+      <w:r>
+        <w:rPr>
+          <w:rFonts w:ascii="Consolas" w:eastAsia="Times New Roman" w:hAnsi="Consolas" w:cs="Times New Roman"/>
+          <w:color w:val="CE9178"/>
+          <w:sz w:val="21"/>
+          <w:szCs w:val="21"/>
+          <w:lang w:eastAsia="en-IN"/>
+        </w:rPr>
+        <w:t>echo "&lt;h1&gt;</w:t>
+      </w:r>
+      <w:r>
+        <w:rPr>
+          <w:rFonts w:ascii="Consolas" w:eastAsia="Times New Roman" w:hAnsi="Consolas" w:cs="Times New Roman"/>
+          <w:color w:val="569CD6"/>
+          <w:sz w:val="21"/>
+          <w:szCs w:val="21"/>
+          <w:lang w:eastAsia="en-IN"/>
+        </w:rPr>
+        <w:t>${</w:t>
+      </w:r>
+      <w:proofErr w:type="spellStart"/>
+      <w:r>
+        <w:rPr>
+          <w:rFonts w:ascii="Consolas" w:eastAsia="Times New Roman" w:hAnsi="Consolas" w:cs="Times New Roman"/>
+          <w:color w:val="9CDCFE"/>
+          <w:sz w:val="21"/>
+          <w:szCs w:val="21"/>
+          <w:lang w:eastAsia="en-IN"/>
+        </w:rPr>
+        <w:t>var</w:t>
+      </w:r>
+      <w:r>
+        <w:rPr>
+          <w:rFonts w:ascii="Consolas" w:eastAsia="Times New Roman" w:hAnsi="Consolas" w:cs="Times New Roman"/>
+          <w:color w:val="D4D4D4"/>
+          <w:sz w:val="21"/>
+          <w:szCs w:val="21"/>
+          <w:lang w:eastAsia="en-IN"/>
+        </w:rPr>
+        <w:t>.</w:t>
+      </w:r>
+      <w:r>
+        <w:rPr>
+          <w:rFonts w:ascii="Consolas" w:eastAsia="Times New Roman" w:hAnsi="Consolas" w:cs="Times New Roman"/>
+          <w:color w:val="9CDCFE"/>
+          <w:sz w:val="21"/>
+          <w:szCs w:val="21"/>
+          <w:lang w:eastAsia="en-IN"/>
+        </w:rPr>
+        <w:t>vpc_name</w:t>
+      </w:r>
+      <w:proofErr w:type="spellEnd"/>
+      <w:r>
+        <w:rPr>
+          <w:rFonts w:ascii="Consolas" w:eastAsia="Times New Roman" w:hAnsi="Consolas" w:cs="Times New Roman"/>
+          <w:color w:val="569CD6"/>
+          <w:sz w:val="21"/>
+          <w:szCs w:val="21"/>
+          <w:lang w:eastAsia="en-IN"/>
+        </w:rPr>
+        <w:t>}</w:t>
+      </w:r>
+      <w:r>
+        <w:rPr>
+          <w:rFonts w:ascii="Consolas" w:eastAsia="Times New Roman" w:hAnsi="Consolas" w:cs="Times New Roman"/>
+          <w:color w:val="CE9178"/>
+          <w:sz w:val="21"/>
+          <w:szCs w:val="21"/>
+          <w:lang w:eastAsia="en-IN"/>
+        </w:rPr>
+        <w:t>-private-server-</w:t>
+      </w:r>
+      <w:r>
+        <w:rPr>
+          <w:rFonts w:ascii="Consolas" w:eastAsia="Times New Roman" w:hAnsi="Consolas" w:cs="Times New Roman"/>
+          <w:color w:val="569CD6"/>
+          <w:sz w:val="21"/>
+          <w:szCs w:val="21"/>
+          <w:lang w:eastAsia="en-IN"/>
+        </w:rPr>
+        <w:t>${</w:t>
+      </w:r>
+      <w:r>
+        <w:rPr>
+          <w:rFonts w:ascii="Consolas" w:eastAsia="Times New Roman" w:hAnsi="Consolas" w:cs="Times New Roman"/>
+          <w:color w:val="9CDCFE"/>
+          <w:sz w:val="21"/>
+          <w:szCs w:val="21"/>
+          <w:lang w:eastAsia="en-IN"/>
+        </w:rPr>
+        <w:t>count</w:t>
+      </w:r>
+      <w:r>
+        <w:rPr>
+          <w:rFonts w:ascii="Consolas" w:eastAsia="Times New Roman" w:hAnsi="Consolas" w:cs="Times New Roman"/>
+          <w:color w:val="D4D4D4"/>
+          <w:sz w:val="21"/>
+          <w:szCs w:val="21"/>
+          <w:lang w:eastAsia="en-IN"/>
+        </w:rPr>
+        <w:t>.</w:t>
+      </w:r>
+      <w:r>
+        <w:rPr>
+          <w:rFonts w:ascii="Consolas" w:eastAsia="Times New Roman" w:hAnsi="Consolas" w:cs="Times New Roman"/>
+          <w:color w:val="9CDCFE"/>
+          <w:sz w:val="21"/>
+          <w:szCs w:val="21"/>
+          <w:lang w:eastAsia="en-IN"/>
+        </w:rPr>
+        <w:t>index</w:t>
+      </w:r>
+      <w:r>
+        <w:rPr>
+          <w:rFonts w:ascii="Consolas" w:eastAsia="Times New Roman" w:hAnsi="Consolas" w:cs="Times New Roman"/>
+          <w:color w:val="569CD6"/>
+          <w:sz w:val="21"/>
+          <w:szCs w:val="21"/>
+          <w:lang w:eastAsia="en-IN"/>
+        </w:rPr>
+        <w:t>}</w:t>
+      </w:r>
+      <w:r>
+        <w:rPr>
+          <w:rFonts w:ascii="Consolas" w:eastAsia="Times New Roman" w:hAnsi="Consolas" w:cs="Times New Roman"/>
+          <w:color w:val="CE9178"/>
+          <w:sz w:val="21"/>
+          <w:szCs w:val="21"/>
+          <w:lang w:eastAsia="en-IN"/>
+        </w:rPr>
+        <w:t>&lt;/h1&gt;" | sudo tee /var/www/html/index.html</w:t>
+      </w:r>
+    </w:p>
+    <w:p>
+      <w:pPr>
+        <w:shd w:val="clear" w:color="auto" w:fill="1E1E1E"/>
+        <w:spacing w:after="0" w:line="285" w:lineRule="atLeast"/>
+        <w:rPr>
+          <w:rFonts w:ascii="Consolas" w:eastAsia="Times New Roman" w:hAnsi="Consolas" w:cs="Times New Roman"/>
+          <w:color w:val="D4D4D4"/>
+          <w:sz w:val="21"/>
+          <w:szCs w:val="21"/>
+          <w:lang w:eastAsia="en-IN"/>
+        </w:rPr>
+      </w:pPr>
+      <w:r>
+        <w:rPr>
+          <w:rFonts w:ascii="Consolas" w:eastAsia="Times New Roman" w:hAnsi="Consolas" w:cs="Times New Roman"/>
+          <w:color w:val="C586C0"/>
+          <w:sz w:val="21"/>
+          <w:szCs w:val="21"/>
+          <w:lang w:eastAsia="en-IN"/>
+        </w:rPr>
+        <w:t>EOF</w:t>
+      </w:r>
+    </w:p>
+    <w:p>
+      <w:pPr>
+        <w:shd w:val="clear" w:color="auto" w:fill="1E1E1E"/>
+        <w:spacing w:after="0" w:line="285" w:lineRule="atLeast"/>
+        <w:rPr>
+          <w:rFonts w:ascii="Consolas" w:eastAsia="Times New Roman" w:hAnsi="Consolas" w:cs="Times New Roman"/>
+          <w:color w:val="D4D4D4"/>
+          <w:sz w:val="21"/>
+          <w:szCs w:val="21"/>
+          <w:lang w:eastAsia="en-IN"/>
+        </w:rPr>
+      </w:pPr>
+      <w:r>
+        <w:rPr>
+          <w:rFonts w:ascii="Consolas" w:eastAsia="Times New Roman" w:hAnsi="Consolas" w:cs="Times New Roman"/>
+          <w:color w:val="D4D4D4"/>
+          <w:sz w:val="21"/>
+          <w:szCs w:val="21"/>
+          <w:lang w:eastAsia="en-IN"/>
+        </w:rPr>
+        <w:t>}</w:t>
+      </w:r>
+    </w:p>
+    <w:p/>
+    <w:p>
+      <w:pPr>
+        <w:jc w:val="center"/>
+        <w:rPr>
+          <w:b/>
+          <w:bCs/>
+          <w:color w:val="FF0000"/>
+          <w:sz w:val="30"/>
+          <w:szCs w:val="30"/>
+        </w:rPr>
+      </w:pPr>
+      <w:r>
+        <w:rPr>
+          <w:b/>
+          <w:bCs/>
+          <w:color w:val="FF0000"/>
+          <w:sz w:val="30"/>
+          <w:szCs w:val="30"/>
+        </w:rPr>
+        <w:t>Provisioner</w:t>
+      </w:r>
+    </w:p>
+    <w:p>
+      <w:r>
+        <w:t xml:space="preserve">--- </w:t>
+      </w:r>
+      <w:r>
+        <w:rPr>
+          <w:b/>
+          <w:bCs/>
+        </w:rPr>
+        <w:t>scenario</w:t>
+      </w:r>
+      <w:r>
+        <w:t xml:space="preserve"> – you want to </w:t>
+      </w:r>
+      <w:r>
+        <w:t>change some user date of a server, that is changing form time to time. Then you can use provisioners to update the server date.</w:t>
+      </w:r>
+    </w:p>
+    <w:p>
+      <w:r>
+        <w:t xml:space="preserve">--- </w:t>
+      </w:r>
+      <w:r>
+        <w:t xml:space="preserve">we need to update the data on </w:t>
+      </w:r>
+      <w:r>
+        <w:t xml:space="preserve">cluster of servers. </w:t>
+      </w:r>
+    </w:p>
+    <w:p>
+      <w:r>
+        <w:t>--- null_resources.tf</w:t>
+      </w:r>
+    </w:p>
+    <w:p>
+      <w:pPr>
+        <w:shd w:val="clear" w:color="auto" w:fill="1E1E1E"/>
+        <w:spacing w:after="0" w:line="285" w:lineRule="atLeast"/>
+        <w:rPr>
+          <w:rFonts w:ascii="Consolas" w:eastAsia="Times New Roman" w:hAnsi="Consolas" w:cs="Times New Roman"/>
+          <w:color w:val="D4D4D4"/>
+          <w:sz w:val="21"/>
+          <w:szCs w:val="21"/>
+          <w:lang w:eastAsia="en-IN"/>
+        </w:rPr>
+      </w:pPr>
+      <w:r>
+        <w:rPr>
+          <w:rFonts w:ascii="Consolas" w:eastAsia="Times New Roman" w:hAnsi="Consolas" w:cs="Times New Roman"/>
+          <w:color w:val="4EC9B0"/>
+          <w:sz w:val="21"/>
+          <w:szCs w:val="21"/>
+          <w:lang w:eastAsia="en-IN"/>
+        </w:rPr>
+        <w:t>resource</w:t>
+      </w:r>
+      <w:r>
+        <w:rPr>
+          <w:rFonts w:ascii="Consolas" w:eastAsia="Times New Roman" w:hAnsi="Consolas" w:cs="Times New Roman"/>
+          <w:color w:val="D4D4D4"/>
+          <w:sz w:val="21"/>
+          <w:szCs w:val="21"/>
+          <w:lang w:eastAsia="en-IN"/>
+        </w:rPr>
+        <w:t xml:space="preserve"> </w:t>
+      </w:r>
+      <w:r>
+        <w:rPr>
+          <w:rFonts w:ascii="Consolas" w:eastAsia="Times New Roman" w:hAnsi="Consolas" w:cs="Times New Roman"/>
+          <w:color w:val="4FC1FF"/>
+          <w:sz w:val="21"/>
+          <w:szCs w:val="21"/>
+          <w:lang w:eastAsia="en-IN"/>
+        </w:rPr>
+        <w:t>"</w:t>
+      </w:r>
+      <w:proofErr w:type="spellStart"/>
+      <w:r>
+        <w:rPr>
+          <w:rFonts w:ascii="Consolas" w:eastAsia="Times New Roman" w:hAnsi="Consolas" w:cs="Times New Roman"/>
+          <w:color w:val="4FC1FF"/>
+          <w:sz w:val="21"/>
+          <w:szCs w:val="21"/>
+          <w:lang w:eastAsia="en-IN"/>
+        </w:rPr>
+        <w:t>null_resource</w:t>
+      </w:r>
+      <w:proofErr w:type="spellEnd"/>
+      <w:r>
+        <w:rPr>
+          <w:rFonts w:ascii="Consolas" w:eastAsia="Times New Roman" w:hAnsi="Consolas" w:cs="Times New Roman"/>
+          <w:color w:val="4FC1FF"/>
+          <w:sz w:val="21"/>
+          <w:szCs w:val="21"/>
+          <w:lang w:eastAsia="en-IN"/>
+        </w:rPr>
+        <w:t>"</w:t>
+      </w:r>
+      <w:r>
+        <w:rPr>
+          <w:rFonts w:ascii="Consolas" w:eastAsia="Times New Roman" w:hAnsi="Consolas" w:cs="Times New Roman"/>
+          <w:color w:val="D4D4D4"/>
+          <w:sz w:val="21"/>
+          <w:szCs w:val="21"/>
+          <w:lang w:eastAsia="en-IN"/>
+        </w:rPr>
+        <w:t xml:space="preserve"> </w:t>
+      </w:r>
+      <w:r>
+        <w:rPr>
+          <w:rFonts w:ascii="Consolas" w:eastAsia="Times New Roman" w:hAnsi="Consolas" w:cs="Times New Roman"/>
+          <w:color w:val="4FC1FF"/>
+          <w:sz w:val="21"/>
+          <w:szCs w:val="21"/>
+          <w:lang w:eastAsia="en-IN"/>
+        </w:rPr>
+        <w:t>"cluster"</w:t>
+      </w:r>
+      <w:r>
+        <w:rPr>
+          <w:rFonts w:ascii="Consolas" w:eastAsia="Times New Roman" w:hAnsi="Consolas" w:cs="Times New Roman"/>
+          <w:color w:val="D4D4D4"/>
+          <w:sz w:val="21"/>
+          <w:szCs w:val="21"/>
+          <w:lang w:eastAsia="en-IN"/>
+        </w:rPr>
+        <w:t xml:space="preserve"> {</w:t>
+      </w:r>
+    </w:p>
+    <w:p>
+      <w:pPr>
+        <w:shd w:val="clear" w:color="auto" w:fill="1E1E1E"/>
+        <w:spacing w:after="0" w:line="285" w:lineRule="atLeast"/>
+        <w:rPr>
+          <w:rFonts w:ascii="Consolas" w:eastAsia="Times New Roman" w:hAnsi="Consolas" w:cs="Times New Roman"/>
+          <w:color w:val="D4D4D4"/>
+          <w:sz w:val="21"/>
+          <w:szCs w:val="21"/>
+          <w:lang w:eastAsia="en-IN"/>
+        </w:rPr>
+      </w:pPr>
+      <w:r>
+        <w:rPr>
+          <w:rFonts w:ascii="Consolas" w:eastAsia="Times New Roman" w:hAnsi="Consolas" w:cs="Times New Roman"/>
+          <w:color w:val="D4D4D4"/>
+          <w:sz w:val="21"/>
+          <w:szCs w:val="21"/>
+          <w:lang w:eastAsia="en-IN"/>
+        </w:rPr>
+        <w:lastRenderedPageBreak/>
+        <w:t xml:space="preserve">  </w:t>
+      </w:r>
+      <w:r>
+        <w:rPr>
+          <w:rFonts w:ascii="Consolas" w:eastAsia="Times New Roman" w:hAnsi="Consolas" w:cs="Times New Roman"/>
+          <w:color w:val="9CDCFE"/>
+          <w:sz w:val="21"/>
+          <w:szCs w:val="21"/>
+          <w:lang w:eastAsia="en-IN"/>
+        </w:rPr>
+        <w:t xml:space="preserve">count </w:t>
+      </w:r>
+      <w:r>
+        <w:rPr>
+          <w:rFonts w:ascii="Consolas" w:eastAsia="Times New Roman" w:hAnsi="Consolas" w:cs="Times New Roman"/>
+          <w:color w:val="D4D4D4"/>
+          <w:sz w:val="21"/>
+          <w:szCs w:val="21"/>
+          <w:lang w:eastAsia="en-IN"/>
+        </w:rPr>
+        <w:t>=</w:t>
+      </w:r>
+      <w:r>
+        <w:rPr>
+          <w:rFonts w:ascii="Consolas" w:eastAsia="Times New Roman" w:hAnsi="Consolas" w:cs="Times New Roman"/>
+          <w:color w:val="9CDCFE"/>
+          <w:sz w:val="21"/>
+          <w:szCs w:val="21"/>
+          <w:lang w:eastAsia="en-IN"/>
+        </w:rPr>
+        <w:t xml:space="preserve"> </w:t>
+      </w:r>
+      <w:proofErr w:type="spellStart"/>
+      <w:r>
+        <w:rPr>
+          <w:rFonts w:ascii="Consolas" w:eastAsia="Times New Roman" w:hAnsi="Consolas" w:cs="Times New Roman"/>
+          <w:color w:val="9CDCFE"/>
+          <w:sz w:val="21"/>
+          <w:szCs w:val="21"/>
+          <w:lang w:eastAsia="en-IN"/>
+        </w:rPr>
+        <w:t>var</w:t>
+      </w:r>
+      <w:r>
+        <w:rPr>
+          <w:rFonts w:ascii="Consolas" w:eastAsia="Times New Roman" w:hAnsi="Consolas" w:cs="Times New Roman"/>
+          <w:color w:val="D4D4D4"/>
+          <w:sz w:val="21"/>
+          <w:szCs w:val="21"/>
+          <w:lang w:eastAsia="en-IN"/>
+        </w:rPr>
+        <w:t>.</w:t>
+      </w:r>
+      <w:r>
+        <w:rPr>
+          <w:rFonts w:ascii="Consolas" w:eastAsia="Times New Roman" w:hAnsi="Consolas" w:cs="Times New Roman"/>
+          <w:color w:val="9CDCFE"/>
+          <w:sz w:val="21"/>
+          <w:szCs w:val="21"/>
+          <w:lang w:eastAsia="en-IN"/>
+        </w:rPr>
+        <w:t>environment</w:t>
+      </w:r>
+      <w:proofErr w:type="spellEnd"/>
+      <w:r>
+        <w:rPr>
+          <w:rFonts w:ascii="Consolas" w:eastAsia="Times New Roman" w:hAnsi="Consolas" w:cs="Times New Roman"/>
+          <w:color w:val="D4D4D4"/>
+          <w:sz w:val="21"/>
+          <w:szCs w:val="21"/>
+          <w:lang w:eastAsia="en-IN"/>
+        </w:rPr>
+        <w:t xml:space="preserve"> == </w:t>
+      </w:r>
+      <w:r>
+        <w:rPr>
+          <w:rFonts w:ascii="Consolas" w:eastAsia="Times New Roman" w:hAnsi="Consolas" w:cs="Times New Roman"/>
+          <w:color w:val="CE9178"/>
+          <w:sz w:val="21"/>
+          <w:szCs w:val="21"/>
+          <w:lang w:eastAsia="en-IN"/>
+        </w:rPr>
+        <w:t>"prod"</w:t>
+      </w:r>
+      <w:r>
+        <w:rPr>
+          <w:rFonts w:ascii="Consolas" w:eastAsia="Times New Roman" w:hAnsi="Consolas" w:cs="Times New Roman"/>
+          <w:color w:val="D4D4D4"/>
+          <w:sz w:val="21"/>
+          <w:szCs w:val="21"/>
+          <w:lang w:eastAsia="en-IN"/>
+        </w:rPr>
+        <w:t xml:space="preserve"> ? </w:t>
+      </w:r>
+      <w:r>
+        <w:rPr>
+          <w:rFonts w:ascii="Consolas" w:eastAsia="Times New Roman" w:hAnsi="Consolas" w:cs="Times New Roman"/>
+          <w:color w:val="B5CEA8"/>
+          <w:sz w:val="21"/>
+          <w:szCs w:val="21"/>
+          <w:lang w:eastAsia="en-IN"/>
+        </w:rPr>
+        <w:t>3</w:t>
+      </w:r>
+      <w:r>
+        <w:rPr>
+          <w:rFonts w:ascii="Consolas" w:eastAsia="Times New Roman" w:hAnsi="Consolas" w:cs="Times New Roman"/>
+          <w:color w:val="D4D4D4"/>
+          <w:sz w:val="21"/>
+          <w:szCs w:val="21"/>
+          <w:lang w:eastAsia="en-IN"/>
+        </w:rPr>
+        <w:t xml:space="preserve"> : </w:t>
+      </w:r>
+      <w:r>
+        <w:rPr>
+          <w:rFonts w:ascii="Consolas" w:eastAsia="Times New Roman" w:hAnsi="Consolas" w:cs="Times New Roman"/>
+          <w:color w:val="B5CEA8"/>
+          <w:sz w:val="21"/>
+          <w:szCs w:val="21"/>
+          <w:lang w:eastAsia="en-IN"/>
+        </w:rPr>
+        <w:t>1</w:t>
+      </w:r>
+    </w:p>
+    <w:p>
+      <w:pPr>
+        <w:shd w:val="clear" w:color="auto" w:fill="1E1E1E"/>
+        <w:spacing w:after="0" w:line="285" w:lineRule="atLeast"/>
+        <w:rPr>
+          <w:rFonts w:ascii="Consolas" w:eastAsia="Times New Roman" w:hAnsi="Consolas" w:cs="Times New Roman"/>
+          <w:color w:val="D4D4D4"/>
+          <w:sz w:val="21"/>
+          <w:szCs w:val="21"/>
+          <w:lang w:eastAsia="en-IN"/>
+        </w:rPr>
+      </w:pPr>
+      <w:r>
+        <w:rPr>
+          <w:rFonts w:ascii="Consolas" w:eastAsia="Times New Roman" w:hAnsi="Consolas" w:cs="Times New Roman"/>
+          <w:color w:val="D4D4D4"/>
+          <w:sz w:val="21"/>
+          <w:szCs w:val="21"/>
+          <w:lang w:eastAsia="en-IN"/>
+        </w:rPr>
+        <w:t xml:space="preserve">  </w:t>
+      </w:r>
+      <w:r>
+        <w:rPr>
+          <w:rFonts w:ascii="Consolas" w:eastAsia="Times New Roman" w:hAnsi="Consolas" w:cs="Times New Roman"/>
+          <w:color w:val="4EC9B0"/>
+          <w:sz w:val="21"/>
+          <w:szCs w:val="21"/>
+          <w:lang w:eastAsia="en-IN"/>
+        </w:rPr>
+        <w:t>provisioner</w:t>
+      </w:r>
+      <w:r>
+        <w:rPr>
+          <w:rFonts w:ascii="Consolas" w:eastAsia="Times New Roman" w:hAnsi="Consolas" w:cs="Times New Roman"/>
+          <w:color w:val="D4D4D4"/>
+          <w:sz w:val="21"/>
+          <w:szCs w:val="21"/>
+          <w:lang w:eastAsia="en-IN"/>
+        </w:rPr>
+        <w:t xml:space="preserve"> </w:t>
+      </w:r>
+      <w:r>
+        <w:rPr>
+          <w:rFonts w:ascii="Consolas" w:eastAsia="Times New Roman" w:hAnsi="Consolas" w:cs="Times New Roman"/>
+          <w:color w:val="4FC1FF"/>
+          <w:sz w:val="21"/>
+          <w:szCs w:val="21"/>
+          <w:lang w:eastAsia="en-IN"/>
+        </w:rPr>
+        <w:t>"file"</w:t>
+      </w:r>
+      <w:r>
+        <w:rPr>
+          <w:rFonts w:ascii="Consolas" w:eastAsia="Times New Roman" w:hAnsi="Consolas" w:cs="Times New Roman"/>
+          <w:color w:val="D4D4D4"/>
+          <w:sz w:val="21"/>
+          <w:szCs w:val="21"/>
+          <w:lang w:eastAsia="en-IN"/>
+        </w:rPr>
+        <w:t xml:space="preserve"> {</w:t>
+      </w:r>
+    </w:p>
+    <w:p>
+      <w:pPr>
+        <w:shd w:val="clear" w:color="auto" w:fill="1E1E1E"/>
+        <w:spacing w:after="0" w:line="285" w:lineRule="atLeast"/>
+        <w:rPr>
+          <w:rFonts w:ascii="Consolas" w:eastAsia="Times New Roman" w:hAnsi="Consolas" w:cs="Times New Roman"/>
+          <w:color w:val="D4D4D4"/>
+          <w:sz w:val="21"/>
+          <w:szCs w:val="21"/>
+          <w:lang w:eastAsia="en-IN"/>
+        </w:rPr>
+      </w:pPr>
+      <w:r>
+        <w:rPr>
+          <w:rFonts w:ascii="Consolas" w:eastAsia="Times New Roman" w:hAnsi="Consolas" w:cs="Times New Roman"/>
+          <w:color w:val="D4D4D4"/>
+          <w:sz w:val="21"/>
+          <w:szCs w:val="21"/>
+          <w:lang w:eastAsia="en-IN"/>
+        </w:rPr>
+        <w:t xml:space="preserve">    </w:t>
+      </w:r>
+      <w:r>
+        <w:rPr>
+          <w:rFonts w:ascii="Consolas" w:eastAsia="Times New Roman" w:hAnsi="Consolas" w:cs="Times New Roman"/>
+          <w:color w:val="9CDCFE"/>
+          <w:sz w:val="21"/>
+          <w:szCs w:val="21"/>
+          <w:lang w:eastAsia="en-IN"/>
+        </w:rPr>
+        <w:t>source      </w:t>
+      </w:r>
+      <w:r>
+        <w:rPr>
+          <w:rFonts w:ascii="Consolas" w:eastAsia="Times New Roman" w:hAnsi="Consolas" w:cs="Times New Roman"/>
+          <w:color w:val="D4D4D4"/>
+          <w:sz w:val="21"/>
+          <w:szCs w:val="21"/>
+          <w:lang w:eastAsia="en-IN"/>
+        </w:rPr>
+        <w:t>=</w:t>
+      </w:r>
+      <w:r>
+        <w:rPr>
+          <w:rFonts w:ascii="Consolas" w:eastAsia="Times New Roman" w:hAnsi="Consolas" w:cs="Times New Roman"/>
+          <w:color w:val="9CDCFE"/>
+          <w:sz w:val="21"/>
+          <w:szCs w:val="21"/>
+          <w:lang w:eastAsia="en-IN"/>
+        </w:rPr>
+        <w:t xml:space="preserve"> </w:t>
+      </w:r>
+      <w:r>
+        <w:rPr>
+          <w:rFonts w:ascii="Consolas" w:eastAsia="Times New Roman" w:hAnsi="Consolas" w:cs="Times New Roman"/>
+          <w:color w:val="CE9178"/>
+          <w:sz w:val="21"/>
+          <w:szCs w:val="21"/>
+          <w:lang w:eastAsia="en-IN"/>
+        </w:rPr>
+        <w:t>"user_data.sh"</w:t>
+      </w:r>
+    </w:p>
+    <w:p>
+      <w:pPr>
+        <w:shd w:val="clear" w:color="auto" w:fill="1E1E1E"/>
+        <w:spacing w:after="0" w:line="285" w:lineRule="atLeast"/>
+        <w:rPr>
+          <w:rFonts w:ascii="Consolas" w:eastAsia="Times New Roman" w:hAnsi="Consolas" w:cs="Times New Roman"/>
+          <w:color w:val="D4D4D4"/>
+          <w:sz w:val="21"/>
+          <w:szCs w:val="21"/>
+          <w:lang w:eastAsia="en-IN"/>
+        </w:rPr>
+      </w:pPr>
+      <w:r>
+        <w:rPr>
+          <w:rFonts w:ascii="Consolas" w:eastAsia="Times New Roman" w:hAnsi="Consolas" w:cs="Times New Roman"/>
+          <w:color w:val="D4D4D4"/>
+          <w:sz w:val="21"/>
+          <w:szCs w:val="21"/>
+          <w:lang w:eastAsia="en-IN"/>
+        </w:rPr>
+        <w:t xml:space="preserve">    </w:t>
+      </w:r>
+      <w:r>
+        <w:rPr>
+          <w:rFonts w:ascii="Consolas" w:eastAsia="Times New Roman" w:hAnsi="Consolas" w:cs="Times New Roman"/>
+          <w:color w:val="9CDCFE"/>
+          <w:sz w:val="21"/>
+          <w:szCs w:val="21"/>
+          <w:lang w:eastAsia="en-IN"/>
+        </w:rPr>
+        <w:t xml:space="preserve">destination </w:t>
+      </w:r>
+      <w:r>
+        <w:rPr>
+          <w:rFonts w:ascii="Consolas" w:eastAsia="Times New Roman" w:hAnsi="Consolas" w:cs="Times New Roman"/>
+          <w:color w:val="D4D4D4"/>
+          <w:sz w:val="21"/>
+          <w:szCs w:val="21"/>
+          <w:lang w:eastAsia="en-IN"/>
+        </w:rPr>
+        <w:t>=</w:t>
+      </w:r>
+      <w:r>
+        <w:rPr>
+          <w:rFonts w:ascii="Consolas" w:eastAsia="Times New Roman" w:hAnsi="Consolas" w:cs="Times New Roman"/>
+          <w:color w:val="9CDCFE"/>
+          <w:sz w:val="21"/>
+          <w:szCs w:val="21"/>
+          <w:lang w:eastAsia="en-IN"/>
+        </w:rPr>
+        <w:t xml:space="preserve"> </w:t>
+      </w:r>
+      <w:r>
+        <w:rPr>
+          <w:rFonts w:ascii="Consolas" w:eastAsia="Times New Roman" w:hAnsi="Consolas" w:cs="Times New Roman"/>
+          <w:color w:val="CE9178"/>
+          <w:sz w:val="21"/>
+          <w:szCs w:val="21"/>
+          <w:lang w:eastAsia="en-IN"/>
+        </w:rPr>
+        <w:t>"/tmp/user_data.sh"</w:t>
+      </w:r>
+    </w:p>
+    <w:p>
+      <w:pPr>
+        <w:shd w:val="clear" w:color="auto" w:fill="1E1E1E"/>
+        <w:spacing w:after="0" w:line="285" w:lineRule="atLeast"/>
+        <w:rPr>
+          <w:rFonts w:ascii="Consolas" w:eastAsia="Times New Roman" w:hAnsi="Consolas" w:cs="Times New Roman"/>
+          <w:color w:val="D4D4D4"/>
+          <w:sz w:val="21"/>
+          <w:szCs w:val="21"/>
+          <w:lang w:eastAsia="en-IN"/>
+        </w:rPr>
+      </w:pPr>
+      <w:r>
+        <w:rPr>
+          <w:rFonts w:ascii="Consolas" w:eastAsia="Times New Roman" w:hAnsi="Consolas" w:cs="Times New Roman"/>
+          <w:color w:val="D4D4D4"/>
+          <w:sz w:val="21"/>
+          <w:szCs w:val="21"/>
+          <w:lang w:eastAsia="en-IN"/>
+        </w:rPr>
+        <w:t xml:space="preserve">    </w:t>
+      </w:r>
+      <w:r>
+        <w:rPr>
+          <w:rFonts w:ascii="Consolas" w:eastAsia="Times New Roman" w:hAnsi="Consolas" w:cs="Times New Roman"/>
+          <w:color w:val="4EC9B0"/>
+          <w:sz w:val="21"/>
+          <w:szCs w:val="21"/>
+          <w:lang w:eastAsia="en-IN"/>
+        </w:rPr>
+        <w:t>connection</w:t>
+      </w:r>
+      <w:r>
+        <w:rPr>
+          <w:rFonts w:ascii="Consolas" w:eastAsia="Times New Roman" w:hAnsi="Consolas" w:cs="Times New Roman"/>
+          <w:color w:val="D4D4D4"/>
+          <w:sz w:val="21"/>
+          <w:szCs w:val="21"/>
+          <w:lang w:eastAsia="en-IN"/>
+        </w:rPr>
+        <w:t xml:space="preserve">  {</w:t>
+      </w:r>
+    </w:p>
+    <w:p>
+      <w:pPr>
+        <w:shd w:val="clear" w:color="auto" w:fill="1E1E1E"/>
+        <w:spacing w:after="0" w:line="285" w:lineRule="atLeast"/>
+        <w:rPr>
+          <w:rFonts w:ascii="Consolas" w:eastAsia="Times New Roman" w:hAnsi="Consolas" w:cs="Times New Roman"/>
+          <w:color w:val="D4D4D4"/>
+          <w:sz w:val="21"/>
+          <w:szCs w:val="21"/>
+          <w:lang w:eastAsia="en-IN"/>
+        </w:rPr>
+      </w:pPr>
+      <w:r>
+        <w:rPr>
+          <w:rFonts w:ascii="Consolas" w:eastAsia="Times New Roman" w:hAnsi="Consolas" w:cs="Times New Roman"/>
+          <w:color w:val="D4D4D4"/>
+          <w:sz w:val="21"/>
+          <w:szCs w:val="21"/>
+          <w:lang w:eastAsia="en-IN"/>
+        </w:rPr>
+        <w:t xml:space="preserve">      </w:t>
+      </w:r>
+      <w:r>
+        <w:rPr>
+          <w:rFonts w:ascii="Consolas" w:eastAsia="Times New Roman" w:hAnsi="Consolas" w:cs="Times New Roman"/>
+          <w:color w:val="9CDCFE"/>
+          <w:sz w:val="21"/>
+          <w:szCs w:val="21"/>
+          <w:lang w:eastAsia="en-IN"/>
+        </w:rPr>
+        <w:t>type        </w:t>
+      </w:r>
+      <w:r>
+        <w:rPr>
+          <w:rFonts w:ascii="Consolas" w:eastAsia="Times New Roman" w:hAnsi="Consolas" w:cs="Times New Roman"/>
+          <w:color w:val="D4D4D4"/>
+          <w:sz w:val="21"/>
+          <w:szCs w:val="21"/>
+          <w:lang w:eastAsia="en-IN"/>
+        </w:rPr>
+        <w:t>=</w:t>
+      </w:r>
+      <w:r>
+        <w:rPr>
+          <w:rFonts w:ascii="Consolas" w:eastAsia="Times New Roman" w:hAnsi="Consolas" w:cs="Times New Roman"/>
+          <w:color w:val="9CDCFE"/>
+          <w:sz w:val="21"/>
+          <w:szCs w:val="21"/>
+          <w:lang w:eastAsia="en-IN"/>
+        </w:rPr>
+        <w:t xml:space="preserve"> </w:t>
+      </w:r>
+      <w:r>
+        <w:rPr>
+          <w:rFonts w:ascii="Consolas" w:eastAsia="Times New Roman" w:hAnsi="Consolas" w:cs="Times New Roman"/>
+          <w:color w:val="CE9178"/>
+          <w:sz w:val="21"/>
+          <w:szCs w:val="21"/>
+          <w:lang w:eastAsia="en-IN"/>
+        </w:rPr>
+        <w:t>"ssh"</w:t>
+      </w:r>
+    </w:p>
+    <w:p>
+      <w:pPr>
+        <w:shd w:val="clear" w:color="auto" w:fill="1E1E1E"/>
+        <w:spacing w:after="0" w:line="285" w:lineRule="atLeast"/>
+        <w:rPr>
+          <w:rFonts w:ascii="Consolas" w:eastAsia="Times New Roman" w:hAnsi="Consolas" w:cs="Times New Roman"/>
+          <w:color w:val="D4D4D4"/>
+          <w:sz w:val="21"/>
+          <w:szCs w:val="21"/>
+          <w:lang w:eastAsia="en-IN"/>
+        </w:rPr>
+      </w:pPr>
+      <w:r>
+        <w:rPr>
+          <w:rFonts w:ascii="Consolas" w:eastAsia="Times New Roman" w:hAnsi="Consolas" w:cs="Times New Roman"/>
+          <w:color w:val="D4D4D4"/>
+          <w:sz w:val="21"/>
+          <w:szCs w:val="21"/>
+          <w:lang w:eastAsia="en-IN"/>
+        </w:rPr>
+        <w:t xml:space="preserve">      </w:t>
+      </w:r>
+      <w:r>
+        <w:rPr>
+          <w:rFonts w:ascii="Consolas" w:eastAsia="Times New Roman" w:hAnsi="Consolas" w:cs="Times New Roman"/>
+          <w:color w:val="9CDCFE"/>
+          <w:sz w:val="21"/>
+          <w:szCs w:val="21"/>
+          <w:lang w:eastAsia="en-IN"/>
+        </w:rPr>
+        <w:t>user        </w:t>
+      </w:r>
+      <w:r>
+        <w:rPr>
+          <w:rFonts w:ascii="Consolas" w:eastAsia="Times New Roman" w:hAnsi="Consolas" w:cs="Times New Roman"/>
+          <w:color w:val="D4D4D4"/>
+          <w:sz w:val="21"/>
+          <w:szCs w:val="21"/>
+          <w:lang w:eastAsia="en-IN"/>
+        </w:rPr>
+        <w:t>=</w:t>
+      </w:r>
+      <w:r>
+        <w:rPr>
+          <w:rFonts w:ascii="Consolas" w:eastAsia="Times New Roman" w:hAnsi="Consolas" w:cs="Times New Roman"/>
+          <w:color w:val="9CDCFE"/>
+          <w:sz w:val="21"/>
+          <w:szCs w:val="21"/>
+          <w:lang w:eastAsia="en-IN"/>
+        </w:rPr>
+        <w:t xml:space="preserve"> </w:t>
+      </w:r>
+      <w:r>
+        <w:rPr>
+          <w:rFonts w:ascii="Consolas" w:eastAsia="Times New Roman" w:hAnsi="Consolas" w:cs="Times New Roman"/>
+          <w:color w:val="CE9178"/>
+          <w:sz w:val="21"/>
+          <w:szCs w:val="21"/>
+          <w:lang w:eastAsia="en-IN"/>
+        </w:rPr>
+        <w:t>"ubuntu"</w:t>
+      </w:r>
+    </w:p>
+    <w:p>
+      <w:pPr>
+        <w:shd w:val="clear" w:color="auto" w:fill="1E1E1E"/>
+        <w:spacing w:after="0" w:line="285" w:lineRule="atLeast"/>
+        <w:rPr>
+          <w:rFonts w:ascii="Consolas" w:eastAsia="Times New Roman" w:hAnsi="Consolas" w:cs="Times New Roman"/>
+          <w:color w:val="D4D4D4"/>
+          <w:sz w:val="21"/>
+          <w:szCs w:val="21"/>
+          <w:lang w:eastAsia="en-IN"/>
+        </w:rPr>
+      </w:pPr>
+      <w:r>
+        <w:rPr>
+          <w:rFonts w:ascii="Consolas" w:eastAsia="Times New Roman" w:hAnsi="Consolas" w:cs="Times New Roman"/>
+          <w:color w:val="D4D4D4"/>
+          <w:sz w:val="21"/>
+          <w:szCs w:val="21"/>
+          <w:lang w:eastAsia="en-IN"/>
+        </w:rPr>
+        <w:t xml:space="preserve">      </w:t>
+      </w:r>
+      <w:proofErr w:type="spellStart"/>
+      <w:r>
+        <w:rPr>
+          <w:rFonts w:ascii="Consolas" w:eastAsia="Times New Roman" w:hAnsi="Consolas" w:cs="Times New Roman"/>
+          <w:color w:val="9CDCFE"/>
+          <w:sz w:val="21"/>
+          <w:szCs w:val="21"/>
+          <w:lang w:eastAsia="en-IN"/>
+        </w:rPr>
+        <w:t>private_key</w:t>
+      </w:r>
+      <w:proofErr w:type="spellEnd"/>
+      <w:r>
+        <w:rPr>
+          <w:rFonts w:ascii="Consolas" w:eastAsia="Times New Roman" w:hAnsi="Consolas" w:cs="Times New Roman"/>
+          <w:color w:val="9CDCFE"/>
+          <w:sz w:val="21"/>
+          <w:szCs w:val="21"/>
+          <w:lang w:eastAsia="en-IN"/>
+        </w:rPr>
+        <w:t xml:space="preserve"> </w:t>
+      </w:r>
+      <w:r>
+        <w:rPr>
+          <w:rFonts w:ascii="Consolas" w:eastAsia="Times New Roman" w:hAnsi="Consolas" w:cs="Times New Roman"/>
+          <w:color w:val="D4D4D4"/>
+          <w:sz w:val="21"/>
+          <w:szCs w:val="21"/>
+          <w:lang w:eastAsia="en-IN"/>
+        </w:rPr>
+        <w:t>=</w:t>
+      </w:r>
+      <w:r>
+        <w:rPr>
+          <w:rFonts w:ascii="Consolas" w:eastAsia="Times New Roman" w:hAnsi="Consolas" w:cs="Times New Roman"/>
+          <w:color w:val="9CDCFE"/>
+          <w:sz w:val="21"/>
+          <w:szCs w:val="21"/>
+          <w:lang w:eastAsia="en-IN"/>
+        </w:rPr>
+        <w:t xml:space="preserve"> </w:t>
+      </w:r>
+      <w:r>
+        <w:rPr>
+          <w:rFonts w:ascii="Consolas" w:eastAsia="Times New Roman" w:hAnsi="Consolas" w:cs="Times New Roman"/>
+          <w:color w:val="DCDCAA"/>
+          <w:sz w:val="21"/>
+          <w:szCs w:val="21"/>
+          <w:lang w:eastAsia="en-IN"/>
+        </w:rPr>
+        <w:t>file</w:t>
+      </w:r>
+      <w:r>
+        <w:rPr>
+          <w:rFonts w:ascii="Consolas" w:eastAsia="Times New Roman" w:hAnsi="Consolas" w:cs="Times New Roman"/>
+          <w:color w:val="D4D4D4"/>
+          <w:sz w:val="21"/>
+          <w:szCs w:val="21"/>
+          <w:lang w:eastAsia="en-IN"/>
+        </w:rPr>
+        <w:t>(</w:t>
+      </w:r>
+      <w:r>
+        <w:rPr>
+          <w:rFonts w:ascii="Consolas" w:eastAsia="Times New Roman" w:hAnsi="Consolas" w:cs="Times New Roman"/>
+          <w:color w:val="CE9178"/>
+          <w:sz w:val="21"/>
+          <w:szCs w:val="21"/>
+          <w:lang w:eastAsia="en-IN"/>
+        </w:rPr>
+        <w:t>"terraform-</w:t>
+      </w:r>
+      <w:proofErr w:type="spellStart"/>
+      <w:r>
+        <w:rPr>
+          <w:rFonts w:ascii="Consolas" w:eastAsia="Times New Roman" w:hAnsi="Consolas" w:cs="Times New Roman"/>
+          <w:color w:val="CE9178"/>
+          <w:sz w:val="21"/>
+          <w:szCs w:val="21"/>
+          <w:lang w:eastAsia="en-IN"/>
+        </w:rPr>
+        <w:t>key.pem</w:t>
+      </w:r>
+      <w:proofErr w:type="spellEnd"/>
+      <w:r>
+        <w:rPr>
+          <w:rFonts w:ascii="Consolas" w:eastAsia="Times New Roman" w:hAnsi="Consolas" w:cs="Times New Roman"/>
+          <w:color w:val="CE9178"/>
+          <w:sz w:val="21"/>
+          <w:szCs w:val="21"/>
+          <w:lang w:eastAsia="en-IN"/>
+        </w:rPr>
+        <w:t>"</w:t>
+      </w:r>
+      <w:r>
+        <w:rPr>
+          <w:rFonts w:ascii="Consolas" w:eastAsia="Times New Roman" w:hAnsi="Consolas" w:cs="Times New Roman"/>
+          <w:color w:val="D4D4D4"/>
+          <w:sz w:val="21"/>
+          <w:szCs w:val="21"/>
+          <w:lang w:eastAsia="en-IN"/>
+        </w:rPr>
+        <w:t>)</w:t>
+      </w:r>
+    </w:p>
+    <w:p>
+      <w:pPr>
+        <w:shd w:val="clear" w:color="auto" w:fill="1E1E1E"/>
+        <w:spacing w:after="0" w:line="285" w:lineRule="atLeast"/>
+        <w:rPr>
+          <w:rFonts w:ascii="Consolas" w:eastAsia="Times New Roman" w:hAnsi="Consolas" w:cs="Times New Roman"/>
+          <w:color w:val="D4D4D4"/>
+          <w:sz w:val="21"/>
+          <w:szCs w:val="21"/>
+          <w:lang w:eastAsia="en-IN"/>
+        </w:rPr>
+      </w:pPr>
+      <w:r>
+        <w:rPr>
+          <w:rFonts w:ascii="Consolas" w:eastAsia="Times New Roman" w:hAnsi="Consolas" w:cs="Times New Roman"/>
+          <w:color w:val="D4D4D4"/>
+          <w:sz w:val="21"/>
+          <w:szCs w:val="21"/>
+          <w:lang w:eastAsia="en-IN"/>
+        </w:rPr>
+        <w:t xml:space="preserve">      </w:t>
+      </w:r>
+      <w:r>
+        <w:rPr>
+          <w:rFonts w:ascii="Consolas" w:eastAsia="Times New Roman" w:hAnsi="Consolas" w:cs="Times New Roman"/>
+          <w:color w:val="9CDCFE"/>
+          <w:sz w:val="21"/>
+          <w:szCs w:val="21"/>
+          <w:lang w:eastAsia="en-IN"/>
+        </w:rPr>
+        <w:t>host        </w:t>
+      </w:r>
+      <w:r>
+        <w:rPr>
+          <w:rFonts w:ascii="Consolas" w:eastAsia="Times New Roman" w:hAnsi="Consolas" w:cs="Times New Roman"/>
+          <w:color w:val="D4D4D4"/>
+          <w:sz w:val="21"/>
+          <w:szCs w:val="21"/>
+          <w:lang w:eastAsia="en-IN"/>
+        </w:rPr>
+        <w:t>=</w:t>
+      </w:r>
+      <w:r>
+        <w:rPr>
+          <w:rFonts w:ascii="Consolas" w:eastAsia="Times New Roman" w:hAnsi="Consolas" w:cs="Times New Roman"/>
+          <w:color w:val="9CDCFE"/>
+          <w:sz w:val="21"/>
+          <w:szCs w:val="21"/>
+          <w:lang w:eastAsia="en-IN"/>
+        </w:rPr>
+        <w:t xml:space="preserve"> </w:t>
+      </w:r>
+      <w:r>
+        <w:rPr>
+          <w:rFonts w:ascii="Consolas" w:eastAsia="Times New Roman" w:hAnsi="Consolas" w:cs="Times New Roman"/>
+          <w:color w:val="DCDCAA"/>
+          <w:sz w:val="21"/>
+          <w:szCs w:val="21"/>
+          <w:lang w:eastAsia="en-IN"/>
+        </w:rPr>
+        <w:t>element</w:t>
+      </w:r>
+      <w:r>
+        <w:rPr>
+          <w:rFonts w:ascii="Consolas" w:eastAsia="Times New Roman" w:hAnsi="Consolas" w:cs="Times New Roman"/>
+          <w:color w:val="D4D4D4"/>
+          <w:sz w:val="21"/>
+          <w:szCs w:val="21"/>
+          <w:lang w:eastAsia="en-IN"/>
+        </w:rPr>
+        <w:t>(</w:t>
+      </w:r>
+      <w:proofErr w:type="spellStart"/>
+      <w:r>
+        <w:rPr>
+          <w:rFonts w:ascii="Consolas" w:eastAsia="Times New Roman" w:hAnsi="Consolas" w:cs="Times New Roman"/>
+          <w:color w:val="D4D4D4"/>
+          <w:sz w:val="21"/>
+          <w:szCs w:val="21"/>
+          <w:lang w:eastAsia="en-IN"/>
+        </w:rPr>
+        <w:t>aws_instance.</w:t>
+      </w:r>
+      <w:r>
+        <w:rPr>
+          <w:rFonts w:ascii="Consolas" w:eastAsia="Times New Roman" w:hAnsi="Consolas" w:cs="Times New Roman"/>
+          <w:color w:val="9CDCFE"/>
+          <w:sz w:val="21"/>
+          <w:szCs w:val="21"/>
+          <w:lang w:eastAsia="en-IN"/>
+        </w:rPr>
+        <w:t>public</w:t>
+      </w:r>
+      <w:proofErr w:type="spellEnd"/>
+      <w:r>
+        <w:rPr>
+          <w:rFonts w:ascii="Consolas" w:eastAsia="Times New Roman" w:hAnsi="Consolas" w:cs="Times New Roman"/>
+          <w:color w:val="9CDCFE"/>
+          <w:sz w:val="21"/>
+          <w:szCs w:val="21"/>
+          <w:lang w:eastAsia="en-IN"/>
+        </w:rPr>
+        <w:t>-server</w:t>
+      </w:r>
+      <w:r>
+        <w:rPr>
+          <w:rFonts w:ascii="Consolas" w:eastAsia="Times New Roman" w:hAnsi="Consolas" w:cs="Times New Roman"/>
+          <w:color w:val="D4D4D4"/>
+          <w:sz w:val="21"/>
+          <w:szCs w:val="21"/>
+          <w:lang w:eastAsia="en-IN"/>
+        </w:rPr>
+        <w:t>.*.</w:t>
+      </w:r>
+      <w:proofErr w:type="spellStart"/>
+      <w:r>
+        <w:rPr>
+          <w:rFonts w:ascii="Consolas" w:eastAsia="Times New Roman" w:hAnsi="Consolas" w:cs="Times New Roman"/>
+          <w:color w:val="9CDCFE"/>
+          <w:sz w:val="21"/>
+          <w:szCs w:val="21"/>
+          <w:lang w:eastAsia="en-IN"/>
+        </w:rPr>
+        <w:t>public_ip</w:t>
+      </w:r>
+      <w:proofErr w:type="spellEnd"/>
+      <w:r>
+        <w:rPr>
+          <w:rFonts w:ascii="Consolas" w:eastAsia="Times New Roman" w:hAnsi="Consolas" w:cs="Times New Roman"/>
+          <w:color w:val="D4D4D4"/>
+          <w:sz w:val="21"/>
+          <w:szCs w:val="21"/>
+          <w:lang w:eastAsia="en-IN"/>
+        </w:rPr>
+        <w:t>, count.</w:t>
+      </w:r>
+      <w:r>
+        <w:rPr>
+          <w:rFonts w:ascii="Consolas" w:eastAsia="Times New Roman" w:hAnsi="Consolas" w:cs="Times New Roman"/>
+          <w:color w:val="9CDCFE"/>
+          <w:sz w:val="21"/>
+          <w:szCs w:val="21"/>
+          <w:lang w:eastAsia="en-IN"/>
+        </w:rPr>
+        <w:t>index</w:t>
+      </w:r>
+      <w:r>
+        <w:rPr>
+          <w:rFonts w:ascii="Consolas" w:eastAsia="Times New Roman" w:hAnsi="Consolas" w:cs="Times New Roman"/>
+          <w:color w:val="D4D4D4"/>
+          <w:sz w:val="21"/>
+          <w:szCs w:val="21"/>
+          <w:lang w:eastAsia="en-IN"/>
+        </w:rPr>
+        <w:t>)</w:t>
+      </w:r>
+    </w:p>
+    <w:p>
+      <w:pPr>
+        <w:shd w:val="clear" w:color="auto" w:fill="1E1E1E"/>
+        <w:spacing w:after="0" w:line="285" w:lineRule="atLeast"/>
+        <w:rPr>
+          <w:rFonts w:ascii="Consolas" w:eastAsia="Times New Roman" w:hAnsi="Consolas" w:cs="Times New Roman"/>
+          <w:color w:val="D4D4D4"/>
+          <w:sz w:val="21"/>
+          <w:szCs w:val="21"/>
+          <w:lang w:eastAsia="en-IN"/>
+        </w:rPr>
+      </w:pPr>
+      <w:r>
+        <w:rPr>
+          <w:rFonts w:ascii="Consolas" w:eastAsia="Times New Roman" w:hAnsi="Consolas" w:cs="Times New Roman"/>
+          <w:color w:val="D4D4D4"/>
+          <w:sz w:val="21"/>
+          <w:szCs w:val="21"/>
+          <w:lang w:eastAsia="en-IN"/>
+        </w:rPr>
+        <w:t>    }</w:t>
+      </w:r>
+    </w:p>
+    <w:p>
+      <w:pPr>
+        <w:shd w:val="clear" w:color="auto" w:fill="1E1E1E"/>
+        <w:spacing w:after="0" w:line="285" w:lineRule="atLeast"/>
+        <w:rPr>
+          <w:rFonts w:ascii="Consolas" w:eastAsia="Times New Roman" w:hAnsi="Consolas" w:cs="Times New Roman"/>
+          <w:color w:val="D4D4D4"/>
+          <w:sz w:val="21"/>
+          <w:szCs w:val="21"/>
+          <w:lang w:eastAsia="en-IN"/>
+        </w:rPr>
+      </w:pPr>
+      <w:r>
+        <w:rPr>
+          <w:rFonts w:ascii="Consolas" w:eastAsia="Times New Roman" w:hAnsi="Consolas" w:cs="Times New Roman"/>
+          <w:color w:val="D4D4D4"/>
+          <w:sz w:val="21"/>
+          <w:szCs w:val="21"/>
+          <w:lang w:eastAsia="en-IN"/>
+        </w:rPr>
+        <w:t>  }</w:t>
+      </w:r>
+    </w:p>
+    <w:p>
+      <w:pPr>
+        <w:shd w:val="clear" w:color="auto" w:fill="1E1E1E"/>
+        <w:spacing w:after="0" w:line="285" w:lineRule="atLeast"/>
+        <w:rPr>
+          <w:rFonts w:ascii="Consolas" w:eastAsia="Times New Roman" w:hAnsi="Consolas" w:cs="Times New Roman"/>
+          <w:color w:val="D4D4D4"/>
+          <w:sz w:val="21"/>
+          <w:szCs w:val="21"/>
+          <w:lang w:eastAsia="en-IN"/>
+        </w:rPr>
+      </w:pPr>
+    </w:p>
+    <w:p>
+      <w:pPr>
+        <w:shd w:val="clear" w:color="auto" w:fill="1E1E1E"/>
+        <w:spacing w:after="0" w:line="285" w:lineRule="atLeast"/>
+        <w:rPr>
+          <w:rFonts w:ascii="Consolas" w:eastAsia="Times New Roman" w:hAnsi="Consolas" w:cs="Times New Roman"/>
+          <w:color w:val="D4D4D4"/>
+          <w:sz w:val="21"/>
+          <w:szCs w:val="21"/>
+          <w:lang w:eastAsia="en-IN"/>
+        </w:rPr>
+      </w:pPr>
+      <w:r>
+        <w:rPr>
+          <w:rFonts w:ascii="Consolas" w:eastAsia="Times New Roman" w:hAnsi="Consolas" w:cs="Times New Roman"/>
+          <w:color w:val="D4D4D4"/>
+          <w:sz w:val="21"/>
+          <w:szCs w:val="21"/>
+          <w:lang w:eastAsia="en-IN"/>
+        </w:rPr>
+        <w:t>}</w:t>
+      </w:r>
+    </w:p>
+    <w:p/>
+    <w:p>
+      <w:pPr>
+        <w:rPr>
+          <w:rFonts w:ascii="Lucida Console" w:hAnsi="Lucida Console" w:cs="Lucida Console"/>
+          <w:sz w:val="18"/>
+          <w:szCs w:val="18"/>
+        </w:rPr>
+      </w:pPr>
+    </w:p>
+    <w:p/>
+    <w:p/>
     <w:p/>
     <w:p/>
     <w:sectPr>

</xml_diff>